<commit_message>
Added noise to the motion model.
The noise fixed the sensor model!
</commit_message>
<xml_diff>
--- a/Part B/Part B Reporting.docx
+++ b/Part B/Part B Reporting.docx
@@ -29,7 +29,15 @@
         </m:r>
       </m:oMath>
       <w:r>
-        <w:t xml:space="preserve">and rotation. The variance of the estimate is approximately proportional to the square of the distance between the robot and the marker. </w:t>
+        <w:t>and rotation. The variance of the estimate is approximately proportional to the square of the distance betwe</w:t>
+      </w:r>
+      <w:proofErr w:type="spellStart"/>
+      <w:r>
+        <w:t>en</w:t>
+      </w:r>
+      <w:proofErr w:type="spellEnd"/>
+      <w:r>
+        <w:t xml:space="preserve"> the robot and the marker. </w:t>
       </w:r>
     </w:p>
     <w:p>
@@ -49,22 +57,62 @@
     </w:p>
     <w:p>
       <w:r>
-        <w:t xml:space="preserve">The SLAM algorithm used is RTABMAP, which is generally a bit better than gmapping but gets confused around the identical desks. In the example code I’ve just dropped the bits where it jumps around; it’s pretty good the rest of the time. </w:t>
-      </w:r>
-    </w:p>
-    <w:p>
-      <w:r>
-        <w:t xml:space="preserve">The SLAM algorithm estimates a 2-D pose for the Turtlebot (x, y; θ), where x and y are in metres and θ is in radians. The pose is of the Turtlebot’s base-frame with respect to the global map-frame. The heading angle, θ, is measured anti-clockwise from the x-axis of the map-frame. </w:t>
-      </w:r>
-    </w:p>
-    <w:p>
-      <w:r>
-        <w:t xml:space="preserve">The odometry is estimated from a wheel encoder for each wheel and a gyro using an EKF. Like the SLAM estimates, the odometry provides 2-D poses of the Turtlebot’s base-frame in the map-frame. </w:t>
-      </w:r>
-    </w:p>
-    <w:p>
-      <w:r>
-        <w:t xml:space="preserve">The poses of the beacons are estimated in the camera-frame of the Turtlebot. This cameraframe is offset from the base-frame of the Turtlebot. Full 6-D poses are measured but only (x, y; θ) are given. Again x and y are in metres and θ is in radians. The camera-frame x direction is in the Turtlebot’s forward direction of travel, the y direction is to its left, and θ is measured anti-clockwise from the x direction of the base-frame. </w:t>
+        <w:t xml:space="preserve">The SLAM algorithm used is RTABMAP, which is generally a bit better than </w:t>
+      </w:r>
+      <w:proofErr w:type="spellStart"/>
+      <w:r>
+        <w:t>gmapping</w:t>
+      </w:r>
+      <w:proofErr w:type="spellEnd"/>
+      <w:r>
+        <w:t xml:space="preserve"> but gets confused around the identical desks. In the example code I’ve just dropped the bits where it jumps around; it’s pretty good the rest of the time. </w:t>
+      </w:r>
+    </w:p>
+    <w:p>
+      <w:r>
+        <w:t xml:space="preserve">The SLAM algorithm estimates a 2-D pose for the Turtlebot (x, y; θ), where x and y are in metres and θ is in radians. The pose is of the </w:t>
+      </w:r>
+      <w:proofErr w:type="spellStart"/>
+      <w:r>
+        <w:t>Turtlebot’s</w:t>
+      </w:r>
+      <w:proofErr w:type="spellEnd"/>
+      <w:r>
+        <w:t xml:space="preserve"> base-frame with respect to the global map-frame. The heading angle, θ, is measured anti-clockwise from the x-axis of the map-frame. </w:t>
+      </w:r>
+    </w:p>
+    <w:p>
+      <w:r>
+        <w:t xml:space="preserve">The odometry is estimated from a wheel encoder for each wheel and a gyro using an EKF. Like the SLAM estimates, the odometry provides 2-D poses of the </w:t>
+      </w:r>
+      <w:proofErr w:type="spellStart"/>
+      <w:r>
+        <w:t>Turtlebot’s</w:t>
+      </w:r>
+      <w:proofErr w:type="spellEnd"/>
+      <w:r>
+        <w:t xml:space="preserve"> base-frame in the map-frame. </w:t>
+      </w:r>
+    </w:p>
+    <w:p>
+      <w:r>
+        <w:t xml:space="preserve">The poses of the beacons are estimated in the camera-frame of the Turtlebot. This </w:t>
+      </w:r>
+      <w:proofErr w:type="spellStart"/>
+      <w:r>
+        <w:t>cameraframe</w:t>
+      </w:r>
+      <w:proofErr w:type="spellEnd"/>
+      <w:r>
+        <w:t xml:space="preserve"> is offset from the base-frame of the Turtlebot. Full 6-D poses are measured but only (x, y; θ) are given. Again x and y are in metres and θ is in radians. The camera-frame x direction is in the </w:t>
+      </w:r>
+      <w:proofErr w:type="spellStart"/>
+      <w:r>
+        <w:t>Turtlebot’s</w:t>
+      </w:r>
+      <w:proofErr w:type="spellEnd"/>
+      <w:r>
+        <w:t xml:space="preserve"> forward direction of travel, the y direction is to its left, and θ is measured anti-clockwise from the x direction of the base-frame. </w:t>
       </w:r>
     </w:p>
     <w:p>
@@ -228,13 +276,7 @@
           <w:rPr>
             <w:rFonts w:ascii="Cambria Math" w:hAnsi="Cambria Math"/>
           </w:rPr>
-          <m:t xml:space="preserve"> </m:t>
-        </m:r>
-        <m:r>
-          <w:rPr>
-            <w:rFonts w:ascii="Cambria Math" w:hAnsi="Cambria Math"/>
-          </w:rPr>
-          <m:t>(</m:t>
+          <m:t xml:space="preserve"> (</m:t>
         </m:r>
         <m:sSub>
           <m:sSubPr>
@@ -647,10 +689,7 @@
         </m:r>
       </m:oMath>
       <w:r>
-        <w:t xml:space="preserve"> </w:t>
-      </w:r>
-      <w:r>
-        <w:t xml:space="preserve">are the translations of frame 1 with respect to frame 2 and </w:t>
+        <w:t xml:space="preserve"> are the translations of frame 1 with respect to frame 2 and </w:t>
       </w:r>
       <m:oMath>
         <m:r>
@@ -661,10 +700,7 @@
         </m:r>
       </m:oMath>
       <w:r>
-        <w:t xml:space="preserve"> </w:t>
-      </w:r>
-      <w:r>
-        <w:t xml:space="preserve">is the anti-clockwise rotation of frame 1 with respect to frame 2. </w:t>
+        <w:t xml:space="preserve"> is the anti-clockwise rotation of frame 1 with respect to frame 2. </w:t>
       </w:r>
     </w:p>
     <w:p>
@@ -743,19 +779,7 @@
             <w:rPr>
               <w:rFonts w:ascii="Cambria Math" w:hAnsi="Cambria Math"/>
             </w:rPr>
-            <m:t xml:space="preserve"> cos ∆θ</m:t>
-          </m:r>
-          <m:r>
-            <w:rPr>
-              <w:rFonts w:ascii="Cambria Math" w:hAnsi="Cambria Math"/>
-            </w:rPr>
-            <m:t>+</m:t>
-          </m:r>
-          <m:r>
-            <w:rPr>
-              <w:rFonts w:ascii="Cambria Math" w:hAnsi="Cambria Math"/>
-            </w:rPr>
-            <m:t xml:space="preserve"> </m:t>
+            <m:t xml:space="preserve"> cos ∆θ+ </m:t>
           </m:r>
           <m:sSub>
             <m:sSubPr>
@@ -860,19 +884,7 @@
             <w:rPr>
               <w:rFonts w:ascii="Cambria Math" w:hAnsi="Cambria Math"/>
             </w:rPr>
-            <m:t xml:space="preserve"> cos ∆θ</m:t>
-          </m:r>
-          <m:r>
-            <w:rPr>
-              <w:rFonts w:ascii="Cambria Math" w:hAnsi="Cambria Math"/>
-            </w:rPr>
-            <m:t>-</m:t>
-          </m:r>
-          <m:r>
-            <w:rPr>
-              <w:rFonts w:ascii="Cambria Math" w:hAnsi="Cambria Math"/>
-            </w:rPr>
-            <m:t xml:space="preserve"> </m:t>
+            <m:t xml:space="preserve"> cos ∆θ- </m:t>
           </m:r>
           <m:sSub>
             <m:sSubPr>
@@ -977,13 +989,7 @@
             <w:rPr>
               <w:rFonts w:ascii="Cambria Math" w:hAnsi="Cambria Math"/>
             </w:rPr>
-            <m:t>-</m:t>
-          </m:r>
-          <m:r>
-            <w:rPr>
-              <w:rFonts w:ascii="Cambria Math" w:hAnsi="Cambria Math"/>
-            </w:rPr>
-            <m:t xml:space="preserve"> ∆θ</m:t>
+            <m:t>- ∆θ</m:t>
           </m:r>
         </m:oMath>
       </m:oMathPara>
@@ -1299,13 +1305,15 @@
         </m:sSub>
       </m:oMath>
       <w:r>
-        <w:t xml:space="preserve"> is its orientation (</w:t>
-      </w:r>
-      <w:r>
-        <w:t>m</w:t>
-      </w:r>
-      <w:r>
-        <w:t xml:space="preserve">easured anticlockwise from the x-axis of the reference frame) at time-step </w:t>
+        <w:t xml:space="preserve"> is its orientation (m</w:t>
+      </w:r>
+      <w:proofErr w:type="spellStart"/>
+      <w:r>
+        <w:t>easured</w:t>
+      </w:r>
+      <w:proofErr w:type="spellEnd"/>
+      <w:r>
+        <w:t xml:space="preserve"> anticlockwise from the x-axis of the reference frame) at time-step </w:t>
       </w:r>
       <m:oMath>
         <m:r>
@@ -1328,13 +1336,7 @@
         </w:numPr>
       </w:pPr>
       <w:r>
-        <w:t>Map frame</w:t>
-      </w:r>
-      <w:r>
-        <w:t>:</w:t>
-      </w:r>
-      <w:r>
-        <w:t xml:space="preserve"> This is used to reference the robot’s and beacon’s poses. </w:t>
+        <w:t xml:space="preserve">Map frame: This is used to reference the robot’s and beacon’s poses. </w:t>
       </w:r>
     </w:p>
     <w:p>
@@ -1346,19 +1348,7 @@
         </w:numPr>
       </w:pPr>
       <w:r>
-        <w:t>Robot frame</w:t>
-      </w:r>
-      <w:r>
-        <w:t>:</w:t>
-      </w:r>
-      <w:r>
-        <w:t xml:space="preserve"> This is used to reference the camera frame</w:t>
-      </w:r>
-      <w:r>
-        <w:t>.</w:t>
-      </w:r>
-      <w:r>
-        <w:t xml:space="preserve"> </w:t>
+        <w:t xml:space="preserve">Robot frame: This is used to reference the camera frame. </w:t>
       </w:r>
     </w:p>
     <w:p>
@@ -1370,30 +1360,12 @@
         </w:numPr>
       </w:pPr>
       <w:r>
-        <w:t>Camera frame</w:t>
-      </w:r>
-      <w:r>
-        <w:t>:</w:t>
-      </w:r>
-      <w:r>
-        <w:t xml:space="preserve"> This is used to reference the beacon measurements</w:t>
-      </w:r>
-      <w:r>
-        <w:t>.</w:t>
-      </w:r>
-    </w:p>
-    <w:p>
-      <w:r>
-        <w:t>For each measurement, we need to update the weights of the particles based on measurements of the beacons.</w:t>
-      </w:r>
-      <w:r>
-        <w:t xml:space="preserve"> </w:t>
-      </w:r>
-      <w:r>
-        <w:t>In this case, the measurements are the relative pose of the beacons with respect to the robot</w:t>
-      </w:r>
-      <w:r>
-        <w:t>.</w:t>
+        <w:t>Camera frame: This is used to reference the beacon measurements.</w:t>
+      </w:r>
+    </w:p>
+    <w:p>
+      <w:r>
+        <w:t>For each measurement, we need to update the weights of the particles based on measurements of the beacons. In this case, the measurements are the relative pose of the beacons with respect to the robot.</w:t>
       </w:r>
     </w:p>
     <w:p>
@@ -1650,13 +1622,15 @@
         <w:t xml:space="preserve"> </w:t>
       </w:r>
       <w:r>
-        <w:t>If the beacon is not identified, it needs to chose the closest beacon</w:t>
-      </w:r>
-      <w:r>
-        <w:t>.</w:t>
-      </w:r>
-      <w:r>
-        <w:t xml:space="preserve"> Its weight depends on how close its range and bearing is to the measured values. The particles with the smallest discrepancies get higher weights. The range and bearing measured by the </w:t>
+        <w:t xml:space="preserve">If the beacon is not identified, it needs to </w:t>
+      </w:r>
+      <w:proofErr w:type="spellStart"/>
+      <w:r>
+        <w:t>chose</w:t>
+      </w:r>
+      <w:proofErr w:type="spellEnd"/>
+      <w:r>
+        <w:t xml:space="preserve"> the closest beacon. Its weight depends on how close its range and bearing is to the measured values. The particles with the smallest discrepancies get higher weights. The range and bearing measured by the </w:t>
       </w:r>
       <m:oMath>
         <m:sSup>
@@ -1681,28 +1655,22 @@
               <w:rPr>
                 <w:rFonts w:ascii="Cambria Math" w:hAnsi="Cambria Math"/>
               </w:rPr>
-              <m:t>t</m:t>
-            </m:r>
-            <m:r>
-              <w:rPr>
-                <w:rFonts w:ascii="Cambria Math" w:hAnsi="Cambria Math"/>
-              </w:rPr>
-              <m:t>h</m:t>
+              <m:t>th</m:t>
             </m:r>
           </m:sup>
         </m:sSup>
       </m:oMath>
       <w:r>
-        <w:t xml:space="preserve"> particle are</w:t>
-      </w:r>
-      <w:r>
-        <w:t>:</w:t>
+        <w:t xml:space="preserve"> particle </w:t>
+      </w:r>
+      <w:proofErr w:type="spellStart"/>
+      <w:r>
+        <w:t>are:</w:t>
       </w:r>
       <w:r>
         <w:t>g</w:t>
       </w:r>
-      <w:bookmarkStart w:id="0" w:name="_GoBack"/>
-      <w:bookmarkEnd w:id="0"/>
+      <w:proofErr w:type="spellEnd"/>
     </w:p>
     <w:p>
       <w:pPr>
@@ -1931,8 +1899,7 @@
     <w:p>
       <w:pPr>
         <w:rPr>
-          <w:rFonts w:ascii="Cambria Math" w:hAnsi="Cambria Math"/>
-          <w:oMath/>
+          <w:rFonts w:eastAsiaTheme="minorEastAsia"/>
         </w:rPr>
       </w:pPr>
       <m:oMathPara>
@@ -1941,13 +1908,7 @@
             <w:rPr>
               <w:rFonts w:ascii="Cambria Math" w:hAnsi="Cambria Math"/>
             </w:rPr>
-            <m:t xml:space="preserve"> φ</m:t>
-          </m:r>
-          <m:r>
-            <w:rPr>
-              <w:rFonts w:ascii="Cambria Math" w:hAnsi="Cambria Math"/>
-            </w:rPr>
-            <m:t xml:space="preserve"> </m:t>
+            <m:t xml:space="preserve"> φ </m:t>
           </m:r>
           <m:d>
             <m:dPr>
@@ -2183,6 +2144,3915 @@
           </m:d>
         </m:oMath>
       </m:oMathPara>
+    </w:p>
+    <w:p>
+      <w:pPr>
+        <w:shd w:val="clear" w:color="auto" w:fill="1E1E1E"/>
+        <w:spacing w:after="0" w:line="285" w:lineRule="atLeast"/>
+        <w:rPr>
+          <w:rFonts w:ascii="Consolas" w:eastAsia="Times New Roman" w:hAnsi="Consolas" w:cs="Times New Roman"/>
+          <w:color w:val="D4D4D4"/>
+          <w:sz w:val="21"/>
+          <w:szCs w:val="21"/>
+          <w:lang w:eastAsia="en-NZ"/>
+        </w:rPr>
+      </w:pPr>
+      <w:r>
+        <w:rPr>
+          <w:rFonts w:ascii="Consolas" w:eastAsia="Times New Roman" w:hAnsi="Consolas" w:cs="Times New Roman"/>
+          <w:color w:val="569CD6"/>
+          <w:sz w:val="21"/>
+          <w:szCs w:val="21"/>
+          <w:lang w:eastAsia="en-NZ"/>
+        </w:rPr>
+        <w:lastRenderedPageBreak/>
+        <w:t>def</w:t>
+      </w:r>
+      <w:r>
+        <w:rPr>
+          <w:rFonts w:ascii="Consolas" w:eastAsia="Times New Roman" w:hAnsi="Consolas" w:cs="Times New Roman"/>
+          <w:color w:val="D4D4D4"/>
+          <w:sz w:val="21"/>
+          <w:szCs w:val="21"/>
+          <w:lang w:eastAsia="en-NZ"/>
+        </w:rPr>
+        <w:t> </w:t>
+      </w:r>
+      <w:r>
+        <w:rPr>
+          <w:rFonts w:ascii="Consolas" w:eastAsia="Times New Roman" w:hAnsi="Consolas" w:cs="Times New Roman"/>
+          <w:color w:val="DCDCAA"/>
+          <w:sz w:val="21"/>
+          <w:szCs w:val="21"/>
+          <w:lang w:eastAsia="en-NZ"/>
+        </w:rPr>
+        <w:t>motion_model</w:t>
+      </w:r>
+      <w:r>
+        <w:rPr>
+          <w:rFonts w:ascii="Consolas" w:eastAsia="Times New Roman" w:hAnsi="Consolas" w:cs="Times New Roman"/>
+          <w:color w:val="D4D4D4"/>
+          <w:sz w:val="21"/>
+          <w:szCs w:val="21"/>
+          <w:lang w:eastAsia="en-NZ"/>
+        </w:rPr>
+        <w:t>(</w:t>
+      </w:r>
+      <w:r>
+        <w:rPr>
+          <w:rFonts w:ascii="Consolas" w:eastAsia="Times New Roman" w:hAnsi="Consolas" w:cs="Times New Roman"/>
+          <w:color w:val="9CDCFE"/>
+          <w:sz w:val="21"/>
+          <w:szCs w:val="21"/>
+          <w:lang w:eastAsia="en-NZ"/>
+        </w:rPr>
+        <w:t>particle_poses</w:t>
+      </w:r>
+      <w:r>
+        <w:rPr>
+          <w:rFonts w:ascii="Consolas" w:eastAsia="Times New Roman" w:hAnsi="Consolas" w:cs="Times New Roman"/>
+          <w:color w:val="D4D4D4"/>
+          <w:sz w:val="21"/>
+          <w:szCs w:val="21"/>
+          <w:lang w:eastAsia="en-NZ"/>
+        </w:rPr>
+        <w:t>, </w:t>
+      </w:r>
+      <w:r>
+        <w:rPr>
+          <w:rFonts w:ascii="Consolas" w:eastAsia="Times New Roman" w:hAnsi="Consolas" w:cs="Times New Roman"/>
+          <w:color w:val="9CDCFE"/>
+          <w:sz w:val="21"/>
+          <w:szCs w:val="21"/>
+          <w:lang w:eastAsia="en-NZ"/>
+        </w:rPr>
+        <w:t>speed_command</w:t>
+      </w:r>
+      <w:r>
+        <w:rPr>
+          <w:rFonts w:ascii="Consolas" w:eastAsia="Times New Roman" w:hAnsi="Consolas" w:cs="Times New Roman"/>
+          <w:color w:val="D4D4D4"/>
+          <w:sz w:val="21"/>
+          <w:szCs w:val="21"/>
+          <w:lang w:eastAsia="en-NZ"/>
+        </w:rPr>
+        <w:t>, </w:t>
+      </w:r>
+      <w:r>
+        <w:rPr>
+          <w:rFonts w:ascii="Consolas" w:eastAsia="Times New Roman" w:hAnsi="Consolas" w:cs="Times New Roman"/>
+          <w:color w:val="9CDCFE"/>
+          <w:sz w:val="21"/>
+          <w:szCs w:val="21"/>
+          <w:lang w:eastAsia="en-NZ"/>
+        </w:rPr>
+        <w:t>odom_pose</w:t>
+      </w:r>
+      <w:r>
+        <w:rPr>
+          <w:rFonts w:ascii="Consolas" w:eastAsia="Times New Roman" w:hAnsi="Consolas" w:cs="Times New Roman"/>
+          <w:color w:val="D4D4D4"/>
+          <w:sz w:val="21"/>
+          <w:szCs w:val="21"/>
+          <w:lang w:eastAsia="en-NZ"/>
+        </w:rPr>
+        <w:t>, </w:t>
+      </w:r>
+      <w:r>
+        <w:rPr>
+          <w:rFonts w:ascii="Consolas" w:eastAsia="Times New Roman" w:hAnsi="Consolas" w:cs="Times New Roman"/>
+          <w:color w:val="9CDCFE"/>
+          <w:sz w:val="21"/>
+          <w:szCs w:val="21"/>
+          <w:lang w:eastAsia="en-NZ"/>
+        </w:rPr>
+        <w:t>odom_pose_prev</w:t>
+      </w:r>
+      <w:r>
+        <w:rPr>
+          <w:rFonts w:ascii="Consolas" w:eastAsia="Times New Roman" w:hAnsi="Consolas" w:cs="Times New Roman"/>
+          <w:color w:val="D4D4D4"/>
+          <w:sz w:val="21"/>
+          <w:szCs w:val="21"/>
+          <w:lang w:eastAsia="en-NZ"/>
+        </w:rPr>
+        <w:t>, </w:t>
+      </w:r>
+      <w:r>
+        <w:rPr>
+          <w:rFonts w:ascii="Consolas" w:eastAsia="Times New Roman" w:hAnsi="Consolas" w:cs="Times New Roman"/>
+          <w:color w:val="9CDCFE"/>
+          <w:sz w:val="21"/>
+          <w:szCs w:val="21"/>
+          <w:lang w:eastAsia="en-NZ"/>
+        </w:rPr>
+        <w:t>dt</w:t>
+      </w:r>
+      <w:r>
+        <w:rPr>
+          <w:rFonts w:ascii="Consolas" w:eastAsia="Times New Roman" w:hAnsi="Consolas" w:cs="Times New Roman"/>
+          <w:color w:val="D4D4D4"/>
+          <w:sz w:val="21"/>
+          <w:szCs w:val="21"/>
+          <w:lang w:eastAsia="en-NZ"/>
+        </w:rPr>
+        <w:t>):</w:t>
+      </w:r>
+    </w:p>
+    <w:p>
+      <w:pPr>
+        <w:shd w:val="clear" w:color="auto" w:fill="1E1E1E"/>
+        <w:spacing w:after="0" w:line="285" w:lineRule="atLeast"/>
+        <w:rPr>
+          <w:rFonts w:ascii="Consolas" w:eastAsia="Times New Roman" w:hAnsi="Consolas" w:cs="Times New Roman"/>
+          <w:color w:val="D4D4D4"/>
+          <w:sz w:val="21"/>
+          <w:szCs w:val="21"/>
+          <w:lang w:eastAsia="en-NZ"/>
+        </w:rPr>
+      </w:pPr>
+      <w:r>
+        <w:rPr>
+          <w:rFonts w:ascii="Consolas" w:eastAsia="Times New Roman" w:hAnsi="Consolas" w:cs="Times New Roman"/>
+          <w:color w:val="D4D4D4"/>
+          <w:sz w:val="21"/>
+          <w:szCs w:val="21"/>
+          <w:lang w:eastAsia="en-NZ"/>
+        </w:rPr>
+        <w:t>    </w:t>
+      </w:r>
+      <w:r>
+        <w:rPr>
+          <w:rFonts w:ascii="Consolas" w:eastAsia="Times New Roman" w:hAnsi="Consolas" w:cs="Times New Roman"/>
+          <w:color w:val="CE9178"/>
+          <w:sz w:val="21"/>
+          <w:szCs w:val="21"/>
+          <w:lang w:eastAsia="en-NZ"/>
+        </w:rPr>
+        <w:t>"""Apply motion model and return updated array of particle_poses.</w:t>
+      </w:r>
+    </w:p>
+    <w:p>
+      <w:pPr>
+        <w:shd w:val="clear" w:color="auto" w:fill="1E1E1E"/>
+        <w:spacing w:after="0" w:line="285" w:lineRule="atLeast"/>
+        <w:rPr>
+          <w:rFonts w:ascii="Consolas" w:eastAsia="Times New Roman" w:hAnsi="Consolas" w:cs="Times New Roman"/>
+          <w:color w:val="D4D4D4"/>
+          <w:sz w:val="21"/>
+          <w:szCs w:val="21"/>
+          <w:lang w:eastAsia="en-NZ"/>
+        </w:rPr>
+      </w:pPr>
+    </w:p>
+    <w:p>
+      <w:pPr>
+        <w:shd w:val="clear" w:color="auto" w:fill="1E1E1E"/>
+        <w:spacing w:after="0" w:line="285" w:lineRule="atLeast"/>
+        <w:rPr>
+          <w:rFonts w:ascii="Consolas" w:eastAsia="Times New Roman" w:hAnsi="Consolas" w:cs="Times New Roman"/>
+          <w:color w:val="D4D4D4"/>
+          <w:sz w:val="21"/>
+          <w:szCs w:val="21"/>
+          <w:lang w:eastAsia="en-NZ"/>
+        </w:rPr>
+      </w:pPr>
+      <w:r>
+        <w:rPr>
+          <w:rFonts w:ascii="Consolas" w:eastAsia="Times New Roman" w:hAnsi="Consolas" w:cs="Times New Roman"/>
+          <w:color w:val="CE9178"/>
+          <w:sz w:val="21"/>
+          <w:szCs w:val="21"/>
+          <w:lang w:eastAsia="en-NZ"/>
+        </w:rPr>
+        <w:t>    Parameters</w:t>
+      </w:r>
+    </w:p>
+    <w:p>
+      <w:pPr>
+        <w:shd w:val="clear" w:color="auto" w:fill="1E1E1E"/>
+        <w:spacing w:after="0" w:line="285" w:lineRule="atLeast"/>
+        <w:rPr>
+          <w:rFonts w:ascii="Consolas" w:eastAsia="Times New Roman" w:hAnsi="Consolas" w:cs="Times New Roman"/>
+          <w:color w:val="D4D4D4"/>
+          <w:sz w:val="21"/>
+          <w:szCs w:val="21"/>
+          <w:lang w:eastAsia="en-NZ"/>
+        </w:rPr>
+      </w:pPr>
+      <w:r>
+        <w:rPr>
+          <w:rFonts w:ascii="Consolas" w:eastAsia="Times New Roman" w:hAnsi="Consolas" w:cs="Times New Roman"/>
+          <w:color w:val="CE9178"/>
+          <w:sz w:val="21"/>
+          <w:szCs w:val="21"/>
+          <w:lang w:eastAsia="en-NZ"/>
+        </w:rPr>
+        <w:t>    ----------</w:t>
+      </w:r>
+    </w:p>
+    <w:p>
+      <w:pPr>
+        <w:shd w:val="clear" w:color="auto" w:fill="1E1E1E"/>
+        <w:spacing w:after="0" w:line="285" w:lineRule="atLeast"/>
+        <w:rPr>
+          <w:rFonts w:ascii="Consolas" w:eastAsia="Times New Roman" w:hAnsi="Consolas" w:cs="Times New Roman"/>
+          <w:color w:val="D4D4D4"/>
+          <w:sz w:val="21"/>
+          <w:szCs w:val="21"/>
+          <w:lang w:eastAsia="en-NZ"/>
+        </w:rPr>
+      </w:pPr>
+    </w:p>
+    <w:p>
+      <w:pPr>
+        <w:shd w:val="clear" w:color="auto" w:fill="1E1E1E"/>
+        <w:spacing w:after="0" w:line="285" w:lineRule="atLeast"/>
+        <w:rPr>
+          <w:rFonts w:ascii="Consolas" w:eastAsia="Times New Roman" w:hAnsi="Consolas" w:cs="Times New Roman"/>
+          <w:color w:val="D4D4D4"/>
+          <w:sz w:val="21"/>
+          <w:szCs w:val="21"/>
+          <w:lang w:eastAsia="en-NZ"/>
+        </w:rPr>
+      </w:pPr>
+      <w:r>
+        <w:rPr>
+          <w:rFonts w:ascii="Consolas" w:eastAsia="Times New Roman" w:hAnsi="Consolas" w:cs="Times New Roman"/>
+          <w:color w:val="CE9178"/>
+          <w:sz w:val="21"/>
+          <w:szCs w:val="21"/>
+          <w:lang w:eastAsia="en-NZ"/>
+        </w:rPr>
+        <w:t>    particle_poses: an M x 3 array of particle_poses where M is the</w:t>
+      </w:r>
+    </w:p>
+    <w:p>
+      <w:pPr>
+        <w:shd w:val="clear" w:color="auto" w:fill="1E1E1E"/>
+        <w:spacing w:after="0" w:line="285" w:lineRule="atLeast"/>
+        <w:rPr>
+          <w:rFonts w:ascii="Consolas" w:eastAsia="Times New Roman" w:hAnsi="Consolas" w:cs="Times New Roman"/>
+          <w:color w:val="D4D4D4"/>
+          <w:sz w:val="21"/>
+          <w:szCs w:val="21"/>
+          <w:lang w:eastAsia="en-NZ"/>
+        </w:rPr>
+      </w:pPr>
+      <w:r>
+        <w:rPr>
+          <w:rFonts w:ascii="Consolas" w:eastAsia="Times New Roman" w:hAnsi="Consolas" w:cs="Times New Roman"/>
+          <w:color w:val="CE9178"/>
+          <w:sz w:val="21"/>
+          <w:szCs w:val="21"/>
+          <w:lang w:eastAsia="en-NZ"/>
+        </w:rPr>
+        <w:t>    number of particles.  Each pose is (x, y, theta) where x and y are</w:t>
+      </w:r>
+    </w:p>
+    <w:p>
+      <w:pPr>
+        <w:shd w:val="clear" w:color="auto" w:fill="1E1E1E"/>
+        <w:spacing w:after="0" w:line="285" w:lineRule="atLeast"/>
+        <w:rPr>
+          <w:rFonts w:ascii="Consolas" w:eastAsia="Times New Roman" w:hAnsi="Consolas" w:cs="Times New Roman"/>
+          <w:color w:val="D4D4D4"/>
+          <w:sz w:val="21"/>
+          <w:szCs w:val="21"/>
+          <w:lang w:eastAsia="en-NZ"/>
+        </w:rPr>
+      </w:pPr>
+      <w:r>
+        <w:rPr>
+          <w:rFonts w:ascii="Consolas" w:eastAsia="Times New Roman" w:hAnsi="Consolas" w:cs="Times New Roman"/>
+          <w:color w:val="CE9178"/>
+          <w:sz w:val="21"/>
+          <w:szCs w:val="21"/>
+          <w:lang w:eastAsia="en-NZ"/>
+        </w:rPr>
+        <w:t>    in metres and theta is in radians.</w:t>
+      </w:r>
+    </w:p>
+    <w:p>
+      <w:pPr>
+        <w:shd w:val="clear" w:color="auto" w:fill="1E1E1E"/>
+        <w:spacing w:after="0" w:line="285" w:lineRule="atLeast"/>
+        <w:rPr>
+          <w:rFonts w:ascii="Consolas" w:eastAsia="Times New Roman" w:hAnsi="Consolas" w:cs="Times New Roman"/>
+          <w:color w:val="D4D4D4"/>
+          <w:sz w:val="21"/>
+          <w:szCs w:val="21"/>
+          <w:lang w:eastAsia="en-NZ"/>
+        </w:rPr>
+      </w:pPr>
+    </w:p>
+    <w:p>
+      <w:pPr>
+        <w:shd w:val="clear" w:color="auto" w:fill="1E1E1E"/>
+        <w:spacing w:after="0" w:line="285" w:lineRule="atLeast"/>
+        <w:rPr>
+          <w:rFonts w:ascii="Consolas" w:eastAsia="Times New Roman" w:hAnsi="Consolas" w:cs="Times New Roman"/>
+          <w:color w:val="D4D4D4"/>
+          <w:sz w:val="21"/>
+          <w:szCs w:val="21"/>
+          <w:lang w:eastAsia="en-NZ"/>
+        </w:rPr>
+      </w:pPr>
+      <w:r>
+        <w:rPr>
+          <w:rFonts w:ascii="Consolas" w:eastAsia="Times New Roman" w:hAnsi="Consolas" w:cs="Times New Roman"/>
+          <w:color w:val="CE9178"/>
+          <w:sz w:val="21"/>
+          <w:szCs w:val="21"/>
+          <w:lang w:eastAsia="en-NZ"/>
+        </w:rPr>
+        <w:t>    speed_command: a two element array of the current commanded speed</w:t>
+      </w:r>
+    </w:p>
+    <w:p>
+      <w:pPr>
+        <w:shd w:val="clear" w:color="auto" w:fill="1E1E1E"/>
+        <w:spacing w:after="0" w:line="285" w:lineRule="atLeast"/>
+        <w:rPr>
+          <w:rFonts w:ascii="Consolas" w:eastAsia="Times New Roman" w:hAnsi="Consolas" w:cs="Times New Roman"/>
+          <w:color w:val="D4D4D4"/>
+          <w:sz w:val="21"/>
+          <w:szCs w:val="21"/>
+          <w:lang w:eastAsia="en-NZ"/>
+        </w:rPr>
+      </w:pPr>
+      <w:r>
+        <w:rPr>
+          <w:rFonts w:ascii="Consolas" w:eastAsia="Times New Roman" w:hAnsi="Consolas" w:cs="Times New Roman"/>
+          <w:color w:val="CE9178"/>
+          <w:sz w:val="21"/>
+          <w:szCs w:val="21"/>
+          <w:lang w:eastAsia="en-NZ"/>
+        </w:rPr>
+        <w:t>    vector, (v, omega), where v is the forward speed in m/s and omega</w:t>
+      </w:r>
+    </w:p>
+    <w:p>
+      <w:pPr>
+        <w:shd w:val="clear" w:color="auto" w:fill="1E1E1E"/>
+        <w:spacing w:after="0" w:line="285" w:lineRule="atLeast"/>
+        <w:rPr>
+          <w:rFonts w:ascii="Consolas" w:eastAsia="Times New Roman" w:hAnsi="Consolas" w:cs="Times New Roman"/>
+          <w:color w:val="D4D4D4"/>
+          <w:sz w:val="21"/>
+          <w:szCs w:val="21"/>
+          <w:lang w:eastAsia="en-NZ"/>
+        </w:rPr>
+      </w:pPr>
+      <w:r>
+        <w:rPr>
+          <w:rFonts w:ascii="Consolas" w:eastAsia="Times New Roman" w:hAnsi="Consolas" w:cs="Times New Roman"/>
+          <w:color w:val="CE9178"/>
+          <w:sz w:val="21"/>
+          <w:szCs w:val="21"/>
+          <w:lang w:eastAsia="en-NZ"/>
+        </w:rPr>
+        <w:t>    is the angular speed in rad/s.</w:t>
+      </w:r>
+    </w:p>
+    <w:p>
+      <w:pPr>
+        <w:shd w:val="clear" w:color="auto" w:fill="1E1E1E"/>
+        <w:spacing w:after="0" w:line="285" w:lineRule="atLeast"/>
+        <w:rPr>
+          <w:rFonts w:ascii="Consolas" w:eastAsia="Times New Roman" w:hAnsi="Consolas" w:cs="Times New Roman"/>
+          <w:color w:val="D4D4D4"/>
+          <w:sz w:val="21"/>
+          <w:szCs w:val="21"/>
+          <w:lang w:eastAsia="en-NZ"/>
+        </w:rPr>
+      </w:pPr>
+    </w:p>
+    <w:p>
+      <w:pPr>
+        <w:shd w:val="clear" w:color="auto" w:fill="1E1E1E"/>
+        <w:spacing w:after="0" w:line="285" w:lineRule="atLeast"/>
+        <w:rPr>
+          <w:rFonts w:ascii="Consolas" w:eastAsia="Times New Roman" w:hAnsi="Consolas" w:cs="Times New Roman"/>
+          <w:color w:val="D4D4D4"/>
+          <w:sz w:val="21"/>
+          <w:szCs w:val="21"/>
+          <w:lang w:eastAsia="en-NZ"/>
+        </w:rPr>
+      </w:pPr>
+      <w:r>
+        <w:rPr>
+          <w:rFonts w:ascii="Consolas" w:eastAsia="Times New Roman" w:hAnsi="Consolas" w:cs="Times New Roman"/>
+          <w:color w:val="CE9178"/>
+          <w:sz w:val="21"/>
+          <w:szCs w:val="21"/>
+          <w:lang w:eastAsia="en-NZ"/>
+        </w:rPr>
+        <w:t>    </w:t>
+      </w:r>
+      <w:proofErr w:type="spellStart"/>
+      <w:r>
+        <w:rPr>
+          <w:rFonts w:ascii="Consolas" w:eastAsia="Times New Roman" w:hAnsi="Consolas" w:cs="Times New Roman"/>
+          <w:color w:val="CE9178"/>
+          <w:sz w:val="21"/>
+          <w:szCs w:val="21"/>
+          <w:lang w:eastAsia="en-NZ"/>
+        </w:rPr>
+        <w:t>odom_pose</w:t>
+      </w:r>
+      <w:proofErr w:type="spellEnd"/>
+      <w:r>
+        <w:rPr>
+          <w:rFonts w:ascii="Consolas" w:eastAsia="Times New Roman" w:hAnsi="Consolas" w:cs="Times New Roman"/>
+          <w:color w:val="CE9178"/>
+          <w:sz w:val="21"/>
+          <w:szCs w:val="21"/>
+          <w:lang w:eastAsia="en-NZ"/>
+        </w:rPr>
+        <w:t>: the current local odometry pose (x, y, theta).</w:t>
+      </w:r>
+    </w:p>
+    <w:p>
+      <w:pPr>
+        <w:shd w:val="clear" w:color="auto" w:fill="1E1E1E"/>
+        <w:spacing w:after="0" w:line="285" w:lineRule="atLeast"/>
+        <w:rPr>
+          <w:rFonts w:ascii="Consolas" w:eastAsia="Times New Roman" w:hAnsi="Consolas" w:cs="Times New Roman"/>
+          <w:color w:val="D4D4D4"/>
+          <w:sz w:val="21"/>
+          <w:szCs w:val="21"/>
+          <w:lang w:eastAsia="en-NZ"/>
+        </w:rPr>
+      </w:pPr>
+    </w:p>
+    <w:p>
+      <w:pPr>
+        <w:shd w:val="clear" w:color="auto" w:fill="1E1E1E"/>
+        <w:spacing w:after="0" w:line="285" w:lineRule="atLeast"/>
+        <w:rPr>
+          <w:rFonts w:ascii="Consolas" w:eastAsia="Times New Roman" w:hAnsi="Consolas" w:cs="Times New Roman"/>
+          <w:color w:val="D4D4D4"/>
+          <w:sz w:val="21"/>
+          <w:szCs w:val="21"/>
+          <w:lang w:eastAsia="en-NZ"/>
+        </w:rPr>
+      </w:pPr>
+      <w:r>
+        <w:rPr>
+          <w:rFonts w:ascii="Consolas" w:eastAsia="Times New Roman" w:hAnsi="Consolas" w:cs="Times New Roman"/>
+          <w:color w:val="CE9178"/>
+          <w:sz w:val="21"/>
+          <w:szCs w:val="21"/>
+          <w:lang w:eastAsia="en-NZ"/>
+        </w:rPr>
+        <w:t>    odom_pose_prev: the previous local odometry pose (x, y, theta).</w:t>
+      </w:r>
+    </w:p>
+    <w:p>
+      <w:pPr>
+        <w:shd w:val="clear" w:color="auto" w:fill="1E1E1E"/>
+        <w:spacing w:after="0" w:line="285" w:lineRule="atLeast"/>
+        <w:rPr>
+          <w:rFonts w:ascii="Consolas" w:eastAsia="Times New Roman" w:hAnsi="Consolas" w:cs="Times New Roman"/>
+          <w:color w:val="D4D4D4"/>
+          <w:sz w:val="21"/>
+          <w:szCs w:val="21"/>
+          <w:lang w:eastAsia="en-NZ"/>
+        </w:rPr>
+      </w:pPr>
+    </w:p>
+    <w:p>
+      <w:pPr>
+        <w:shd w:val="clear" w:color="auto" w:fill="1E1E1E"/>
+        <w:spacing w:after="0" w:line="285" w:lineRule="atLeast"/>
+        <w:rPr>
+          <w:rFonts w:ascii="Consolas" w:eastAsia="Times New Roman" w:hAnsi="Consolas" w:cs="Times New Roman"/>
+          <w:color w:val="D4D4D4"/>
+          <w:sz w:val="21"/>
+          <w:szCs w:val="21"/>
+          <w:lang w:eastAsia="en-NZ"/>
+        </w:rPr>
+      </w:pPr>
+      <w:r>
+        <w:rPr>
+          <w:rFonts w:ascii="Consolas" w:eastAsia="Times New Roman" w:hAnsi="Consolas" w:cs="Times New Roman"/>
+          <w:color w:val="CE9178"/>
+          <w:sz w:val="21"/>
+          <w:szCs w:val="21"/>
+          <w:lang w:eastAsia="en-NZ"/>
+        </w:rPr>
+        <w:t>    dt is the time step (s).</w:t>
+      </w:r>
+    </w:p>
+    <w:p>
+      <w:pPr>
+        <w:shd w:val="clear" w:color="auto" w:fill="1E1E1E"/>
+        <w:spacing w:after="0" w:line="285" w:lineRule="atLeast"/>
+        <w:rPr>
+          <w:rFonts w:ascii="Consolas" w:eastAsia="Times New Roman" w:hAnsi="Consolas" w:cs="Times New Roman"/>
+          <w:color w:val="D4D4D4"/>
+          <w:sz w:val="21"/>
+          <w:szCs w:val="21"/>
+          <w:lang w:eastAsia="en-NZ"/>
+        </w:rPr>
+      </w:pPr>
+    </w:p>
+    <w:p>
+      <w:pPr>
+        <w:shd w:val="clear" w:color="auto" w:fill="1E1E1E"/>
+        <w:spacing w:after="0" w:line="285" w:lineRule="atLeast"/>
+        <w:rPr>
+          <w:rFonts w:ascii="Consolas" w:eastAsia="Times New Roman" w:hAnsi="Consolas" w:cs="Times New Roman"/>
+          <w:color w:val="D4D4D4"/>
+          <w:sz w:val="21"/>
+          <w:szCs w:val="21"/>
+          <w:lang w:eastAsia="en-NZ"/>
+        </w:rPr>
+      </w:pPr>
+      <w:r>
+        <w:rPr>
+          <w:rFonts w:ascii="Consolas" w:eastAsia="Times New Roman" w:hAnsi="Consolas" w:cs="Times New Roman"/>
+          <w:color w:val="CE9178"/>
+          <w:sz w:val="21"/>
+          <w:szCs w:val="21"/>
+          <w:lang w:eastAsia="en-NZ"/>
+        </w:rPr>
+        <w:t>    Returns</w:t>
+      </w:r>
+    </w:p>
+    <w:p>
+      <w:pPr>
+        <w:shd w:val="clear" w:color="auto" w:fill="1E1E1E"/>
+        <w:spacing w:after="0" w:line="285" w:lineRule="atLeast"/>
+        <w:rPr>
+          <w:rFonts w:ascii="Consolas" w:eastAsia="Times New Roman" w:hAnsi="Consolas" w:cs="Times New Roman"/>
+          <w:color w:val="D4D4D4"/>
+          <w:sz w:val="21"/>
+          <w:szCs w:val="21"/>
+          <w:lang w:eastAsia="en-NZ"/>
+        </w:rPr>
+      </w:pPr>
+      <w:r>
+        <w:rPr>
+          <w:rFonts w:ascii="Consolas" w:eastAsia="Times New Roman" w:hAnsi="Consolas" w:cs="Times New Roman"/>
+          <w:color w:val="CE9178"/>
+          <w:sz w:val="21"/>
+          <w:szCs w:val="21"/>
+          <w:lang w:eastAsia="en-NZ"/>
+        </w:rPr>
+        <w:t>    -------</w:t>
+      </w:r>
+    </w:p>
+    <w:p>
+      <w:pPr>
+        <w:shd w:val="clear" w:color="auto" w:fill="1E1E1E"/>
+        <w:spacing w:after="0" w:line="285" w:lineRule="atLeast"/>
+        <w:rPr>
+          <w:rFonts w:ascii="Consolas" w:eastAsia="Times New Roman" w:hAnsi="Consolas" w:cs="Times New Roman"/>
+          <w:color w:val="D4D4D4"/>
+          <w:sz w:val="21"/>
+          <w:szCs w:val="21"/>
+          <w:lang w:eastAsia="en-NZ"/>
+        </w:rPr>
+      </w:pPr>
+      <w:r>
+        <w:rPr>
+          <w:rFonts w:ascii="Consolas" w:eastAsia="Times New Roman" w:hAnsi="Consolas" w:cs="Times New Roman"/>
+          <w:color w:val="CE9178"/>
+          <w:sz w:val="21"/>
+          <w:szCs w:val="21"/>
+          <w:lang w:eastAsia="en-NZ"/>
+        </w:rPr>
+        <w:t>    An M x 3 array of updated </w:t>
+      </w:r>
+      <w:proofErr w:type="spellStart"/>
+      <w:r>
+        <w:rPr>
+          <w:rFonts w:ascii="Consolas" w:eastAsia="Times New Roman" w:hAnsi="Consolas" w:cs="Times New Roman"/>
+          <w:color w:val="CE9178"/>
+          <w:sz w:val="21"/>
+          <w:szCs w:val="21"/>
+          <w:lang w:eastAsia="en-NZ"/>
+        </w:rPr>
+        <w:t>particle_poses</w:t>
+      </w:r>
+      <w:proofErr w:type="spellEnd"/>
+      <w:r>
+        <w:rPr>
+          <w:rFonts w:ascii="Consolas" w:eastAsia="Times New Roman" w:hAnsi="Consolas" w:cs="Times New Roman"/>
+          <w:color w:val="CE9178"/>
+          <w:sz w:val="21"/>
+          <w:szCs w:val="21"/>
+          <w:lang w:eastAsia="en-NZ"/>
+        </w:rPr>
+        <w:t>.</w:t>
+      </w:r>
+    </w:p>
+    <w:p>
+      <w:pPr>
+        <w:shd w:val="clear" w:color="auto" w:fill="1E1E1E"/>
+        <w:spacing w:after="0" w:line="285" w:lineRule="atLeast"/>
+        <w:rPr>
+          <w:rFonts w:ascii="Consolas" w:eastAsia="Times New Roman" w:hAnsi="Consolas" w:cs="Times New Roman"/>
+          <w:color w:val="D4D4D4"/>
+          <w:sz w:val="21"/>
+          <w:szCs w:val="21"/>
+          <w:lang w:eastAsia="en-NZ"/>
+        </w:rPr>
+      </w:pPr>
+    </w:p>
+    <w:p>
+      <w:pPr>
+        <w:shd w:val="clear" w:color="auto" w:fill="1E1E1E"/>
+        <w:spacing w:after="0" w:line="285" w:lineRule="atLeast"/>
+        <w:rPr>
+          <w:rFonts w:ascii="Consolas" w:eastAsia="Times New Roman" w:hAnsi="Consolas" w:cs="Times New Roman"/>
+          <w:color w:val="D4D4D4"/>
+          <w:sz w:val="21"/>
+          <w:szCs w:val="21"/>
+          <w:lang w:eastAsia="en-NZ"/>
+        </w:rPr>
+      </w:pPr>
+      <w:r>
+        <w:rPr>
+          <w:rFonts w:ascii="Consolas" w:eastAsia="Times New Roman" w:hAnsi="Consolas" w:cs="Times New Roman"/>
+          <w:color w:val="CE9178"/>
+          <w:sz w:val="21"/>
+          <w:szCs w:val="21"/>
+          <w:lang w:eastAsia="en-NZ"/>
+        </w:rPr>
+        <w:t>    """</w:t>
+      </w:r>
+    </w:p>
+    <w:p>
+      <w:pPr>
+        <w:shd w:val="clear" w:color="auto" w:fill="1E1E1E"/>
+        <w:spacing w:after="0" w:line="285" w:lineRule="atLeast"/>
+        <w:rPr>
+          <w:rFonts w:ascii="Consolas" w:eastAsia="Times New Roman" w:hAnsi="Consolas" w:cs="Times New Roman"/>
+          <w:color w:val="D4D4D4"/>
+          <w:sz w:val="21"/>
+          <w:szCs w:val="21"/>
+          <w:lang w:eastAsia="en-NZ"/>
+        </w:rPr>
+      </w:pPr>
+    </w:p>
+    <w:p>
+      <w:pPr>
+        <w:shd w:val="clear" w:color="auto" w:fill="1E1E1E"/>
+        <w:spacing w:after="0" w:line="285" w:lineRule="atLeast"/>
+        <w:rPr>
+          <w:rFonts w:ascii="Consolas" w:eastAsia="Times New Roman" w:hAnsi="Consolas" w:cs="Times New Roman"/>
+          <w:color w:val="D4D4D4"/>
+          <w:sz w:val="21"/>
+          <w:szCs w:val="21"/>
+          <w:lang w:eastAsia="en-NZ"/>
+        </w:rPr>
+      </w:pPr>
+      <w:r>
+        <w:rPr>
+          <w:rFonts w:ascii="Consolas" w:eastAsia="Times New Roman" w:hAnsi="Consolas" w:cs="Times New Roman"/>
+          <w:color w:val="D4D4D4"/>
+          <w:sz w:val="21"/>
+          <w:szCs w:val="21"/>
+          <w:lang w:eastAsia="en-NZ"/>
+        </w:rPr>
+        <w:t>    M = </w:t>
+      </w:r>
+      <w:proofErr w:type="spellStart"/>
+      <w:r>
+        <w:rPr>
+          <w:rFonts w:ascii="Consolas" w:eastAsia="Times New Roman" w:hAnsi="Consolas" w:cs="Times New Roman"/>
+          <w:color w:val="D4D4D4"/>
+          <w:sz w:val="21"/>
+          <w:szCs w:val="21"/>
+          <w:lang w:eastAsia="en-NZ"/>
+        </w:rPr>
+        <w:t>particle_poses.shape</w:t>
+      </w:r>
+      <w:proofErr w:type="spellEnd"/>
+      <w:r>
+        <w:rPr>
+          <w:rFonts w:ascii="Consolas" w:eastAsia="Times New Roman" w:hAnsi="Consolas" w:cs="Times New Roman"/>
+          <w:color w:val="D4D4D4"/>
+          <w:sz w:val="21"/>
+          <w:szCs w:val="21"/>
+          <w:lang w:eastAsia="en-NZ"/>
+        </w:rPr>
+        <w:t>[</w:t>
+      </w:r>
+      <w:r>
+        <w:rPr>
+          <w:rFonts w:ascii="Consolas" w:eastAsia="Times New Roman" w:hAnsi="Consolas" w:cs="Times New Roman"/>
+          <w:color w:val="B5CEA8"/>
+          <w:sz w:val="21"/>
+          <w:szCs w:val="21"/>
+          <w:lang w:eastAsia="en-NZ"/>
+        </w:rPr>
+        <w:t>0</w:t>
+      </w:r>
+      <w:r>
+        <w:rPr>
+          <w:rFonts w:ascii="Consolas" w:eastAsia="Times New Roman" w:hAnsi="Consolas" w:cs="Times New Roman"/>
+          <w:color w:val="D4D4D4"/>
+          <w:sz w:val="21"/>
+          <w:szCs w:val="21"/>
+          <w:lang w:eastAsia="en-NZ"/>
+        </w:rPr>
+        <w:t>]</w:t>
+      </w:r>
+    </w:p>
+    <w:p>
+      <w:pPr>
+        <w:shd w:val="clear" w:color="auto" w:fill="1E1E1E"/>
+        <w:spacing w:after="0" w:line="285" w:lineRule="atLeast"/>
+        <w:rPr>
+          <w:rFonts w:ascii="Consolas" w:eastAsia="Times New Roman" w:hAnsi="Consolas" w:cs="Times New Roman"/>
+          <w:color w:val="D4D4D4"/>
+          <w:sz w:val="21"/>
+          <w:szCs w:val="21"/>
+          <w:lang w:eastAsia="en-NZ"/>
+        </w:rPr>
+      </w:pPr>
+    </w:p>
+    <w:p>
+      <w:pPr>
+        <w:shd w:val="clear" w:color="auto" w:fill="1E1E1E"/>
+        <w:spacing w:after="0" w:line="285" w:lineRule="atLeast"/>
+        <w:rPr>
+          <w:rFonts w:ascii="Consolas" w:eastAsia="Times New Roman" w:hAnsi="Consolas" w:cs="Times New Roman"/>
+          <w:color w:val="D4D4D4"/>
+          <w:sz w:val="21"/>
+          <w:szCs w:val="21"/>
+          <w:lang w:eastAsia="en-NZ"/>
+        </w:rPr>
+      </w:pPr>
+      <w:r>
+        <w:rPr>
+          <w:rFonts w:ascii="Consolas" w:eastAsia="Times New Roman" w:hAnsi="Consolas" w:cs="Times New Roman"/>
+          <w:color w:val="D4D4D4"/>
+          <w:sz w:val="21"/>
+          <w:szCs w:val="21"/>
+          <w:lang w:eastAsia="en-NZ"/>
+        </w:rPr>
+        <w:t>    </w:t>
+      </w:r>
+      <w:r>
+        <w:rPr>
+          <w:rFonts w:ascii="Consolas" w:eastAsia="Times New Roman" w:hAnsi="Consolas" w:cs="Times New Roman"/>
+          <w:color w:val="C586C0"/>
+          <w:sz w:val="21"/>
+          <w:szCs w:val="21"/>
+          <w:lang w:eastAsia="en-NZ"/>
+        </w:rPr>
+        <w:t>if</w:t>
+      </w:r>
+      <w:r>
+        <w:rPr>
+          <w:rFonts w:ascii="Consolas" w:eastAsia="Times New Roman" w:hAnsi="Consolas" w:cs="Times New Roman"/>
+          <w:color w:val="D4D4D4"/>
+          <w:sz w:val="21"/>
+          <w:szCs w:val="21"/>
+          <w:lang w:eastAsia="en-NZ"/>
+        </w:rPr>
+        <w:t> </w:t>
+      </w:r>
+      <w:proofErr w:type="spellStart"/>
+      <w:r>
+        <w:rPr>
+          <w:rFonts w:ascii="Consolas" w:eastAsia="Times New Roman" w:hAnsi="Consolas" w:cs="Times New Roman"/>
+          <w:color w:val="D4D4D4"/>
+          <w:sz w:val="21"/>
+          <w:szCs w:val="21"/>
+          <w:lang w:eastAsia="en-NZ"/>
+        </w:rPr>
+        <w:t>odom_pose</w:t>
+      </w:r>
+      <w:proofErr w:type="spellEnd"/>
+      <w:r>
+        <w:rPr>
+          <w:rFonts w:ascii="Consolas" w:eastAsia="Times New Roman" w:hAnsi="Consolas" w:cs="Times New Roman"/>
+          <w:color w:val="D4D4D4"/>
+          <w:sz w:val="21"/>
+          <w:szCs w:val="21"/>
+          <w:lang w:eastAsia="en-NZ"/>
+        </w:rPr>
+        <w:t>[</w:t>
+      </w:r>
+      <w:r>
+        <w:rPr>
+          <w:rFonts w:ascii="Consolas" w:eastAsia="Times New Roman" w:hAnsi="Consolas" w:cs="Times New Roman"/>
+          <w:color w:val="B5CEA8"/>
+          <w:sz w:val="21"/>
+          <w:szCs w:val="21"/>
+          <w:lang w:eastAsia="en-NZ"/>
+        </w:rPr>
+        <w:t>0</w:t>
+      </w:r>
+      <w:r>
+        <w:rPr>
+          <w:rFonts w:ascii="Consolas" w:eastAsia="Times New Roman" w:hAnsi="Consolas" w:cs="Times New Roman"/>
+          <w:color w:val="D4D4D4"/>
+          <w:sz w:val="21"/>
+          <w:szCs w:val="21"/>
+          <w:lang w:eastAsia="en-NZ"/>
+        </w:rPr>
+        <w:t>] != </w:t>
+      </w:r>
+      <w:proofErr w:type="spellStart"/>
+      <w:r>
+        <w:rPr>
+          <w:rFonts w:ascii="Consolas" w:eastAsia="Times New Roman" w:hAnsi="Consolas" w:cs="Times New Roman"/>
+          <w:color w:val="D4D4D4"/>
+          <w:sz w:val="21"/>
+          <w:szCs w:val="21"/>
+          <w:lang w:eastAsia="en-NZ"/>
+        </w:rPr>
+        <w:t>odom_pose_prev</w:t>
+      </w:r>
+      <w:proofErr w:type="spellEnd"/>
+      <w:r>
+        <w:rPr>
+          <w:rFonts w:ascii="Consolas" w:eastAsia="Times New Roman" w:hAnsi="Consolas" w:cs="Times New Roman"/>
+          <w:color w:val="D4D4D4"/>
+          <w:sz w:val="21"/>
+          <w:szCs w:val="21"/>
+          <w:lang w:eastAsia="en-NZ"/>
+        </w:rPr>
+        <w:t>[</w:t>
+      </w:r>
+      <w:r>
+        <w:rPr>
+          <w:rFonts w:ascii="Consolas" w:eastAsia="Times New Roman" w:hAnsi="Consolas" w:cs="Times New Roman"/>
+          <w:color w:val="B5CEA8"/>
+          <w:sz w:val="21"/>
+          <w:szCs w:val="21"/>
+          <w:lang w:eastAsia="en-NZ"/>
+        </w:rPr>
+        <w:t>0</w:t>
+      </w:r>
+      <w:r>
+        <w:rPr>
+          <w:rFonts w:ascii="Consolas" w:eastAsia="Times New Roman" w:hAnsi="Consolas" w:cs="Times New Roman"/>
+          <w:color w:val="D4D4D4"/>
+          <w:sz w:val="21"/>
+          <w:szCs w:val="21"/>
+          <w:lang w:eastAsia="en-NZ"/>
+        </w:rPr>
+        <w:t>]:</w:t>
+      </w:r>
+    </w:p>
+    <w:p>
+      <w:pPr>
+        <w:shd w:val="clear" w:color="auto" w:fill="1E1E1E"/>
+        <w:spacing w:after="0" w:line="285" w:lineRule="atLeast"/>
+        <w:rPr>
+          <w:rFonts w:ascii="Consolas" w:eastAsia="Times New Roman" w:hAnsi="Consolas" w:cs="Times New Roman"/>
+          <w:color w:val="D4D4D4"/>
+          <w:sz w:val="21"/>
+          <w:szCs w:val="21"/>
+          <w:lang w:eastAsia="en-NZ"/>
+        </w:rPr>
+      </w:pPr>
+      <w:r>
+        <w:rPr>
+          <w:rFonts w:ascii="Consolas" w:eastAsia="Times New Roman" w:hAnsi="Consolas" w:cs="Times New Roman"/>
+          <w:color w:val="D4D4D4"/>
+          <w:sz w:val="21"/>
+          <w:szCs w:val="21"/>
+          <w:lang w:eastAsia="en-NZ"/>
+        </w:rPr>
+        <w:t>        trajectory = np.arctan((odom_pose[</w:t>
+      </w:r>
+      <w:r>
+        <w:rPr>
+          <w:rFonts w:ascii="Consolas" w:eastAsia="Times New Roman" w:hAnsi="Consolas" w:cs="Times New Roman"/>
+          <w:color w:val="B5CEA8"/>
+          <w:sz w:val="21"/>
+          <w:szCs w:val="21"/>
+          <w:lang w:eastAsia="en-NZ"/>
+        </w:rPr>
+        <w:t>1</w:t>
+      </w:r>
+      <w:r>
+        <w:rPr>
+          <w:rFonts w:ascii="Consolas" w:eastAsia="Times New Roman" w:hAnsi="Consolas" w:cs="Times New Roman"/>
+          <w:color w:val="D4D4D4"/>
+          <w:sz w:val="21"/>
+          <w:szCs w:val="21"/>
+          <w:lang w:eastAsia="en-NZ"/>
+        </w:rPr>
+        <w:t>] - odom_pose_prev[</w:t>
+      </w:r>
+      <w:r>
+        <w:rPr>
+          <w:rFonts w:ascii="Consolas" w:eastAsia="Times New Roman" w:hAnsi="Consolas" w:cs="Times New Roman"/>
+          <w:color w:val="B5CEA8"/>
+          <w:sz w:val="21"/>
+          <w:szCs w:val="21"/>
+          <w:lang w:eastAsia="en-NZ"/>
+        </w:rPr>
+        <w:t>1</w:t>
+      </w:r>
+      <w:r>
+        <w:rPr>
+          <w:rFonts w:ascii="Consolas" w:eastAsia="Times New Roman" w:hAnsi="Consolas" w:cs="Times New Roman"/>
+          <w:color w:val="D4D4D4"/>
+          <w:sz w:val="21"/>
+          <w:szCs w:val="21"/>
+          <w:lang w:eastAsia="en-NZ"/>
+        </w:rPr>
+        <w:t>]) / (odom_pose[</w:t>
+      </w:r>
+      <w:r>
+        <w:rPr>
+          <w:rFonts w:ascii="Consolas" w:eastAsia="Times New Roman" w:hAnsi="Consolas" w:cs="Times New Roman"/>
+          <w:color w:val="B5CEA8"/>
+          <w:sz w:val="21"/>
+          <w:szCs w:val="21"/>
+          <w:lang w:eastAsia="en-NZ"/>
+        </w:rPr>
+        <w:t>0</w:t>
+      </w:r>
+      <w:r>
+        <w:rPr>
+          <w:rFonts w:ascii="Consolas" w:eastAsia="Times New Roman" w:hAnsi="Consolas" w:cs="Times New Roman"/>
+          <w:color w:val="D4D4D4"/>
+          <w:sz w:val="21"/>
+          <w:szCs w:val="21"/>
+          <w:lang w:eastAsia="en-NZ"/>
+        </w:rPr>
+        <w:t>] - odom_pose_prev[</w:t>
+      </w:r>
+      <w:r>
+        <w:rPr>
+          <w:rFonts w:ascii="Consolas" w:eastAsia="Times New Roman" w:hAnsi="Consolas" w:cs="Times New Roman"/>
+          <w:color w:val="B5CEA8"/>
+          <w:sz w:val="21"/>
+          <w:szCs w:val="21"/>
+          <w:lang w:eastAsia="en-NZ"/>
+        </w:rPr>
+        <w:t>0</w:t>
+      </w:r>
+      <w:r>
+        <w:rPr>
+          <w:rFonts w:ascii="Consolas" w:eastAsia="Times New Roman" w:hAnsi="Consolas" w:cs="Times New Roman"/>
+          <w:color w:val="D4D4D4"/>
+          <w:sz w:val="21"/>
+          <w:szCs w:val="21"/>
+          <w:lang w:eastAsia="en-NZ"/>
+        </w:rPr>
+        <w:t>]))</w:t>
+      </w:r>
+    </w:p>
+    <w:p>
+      <w:pPr>
+        <w:shd w:val="clear" w:color="auto" w:fill="1E1E1E"/>
+        <w:spacing w:after="0" w:line="285" w:lineRule="atLeast"/>
+        <w:rPr>
+          <w:rFonts w:ascii="Consolas" w:eastAsia="Times New Roman" w:hAnsi="Consolas" w:cs="Times New Roman"/>
+          <w:color w:val="D4D4D4"/>
+          <w:sz w:val="21"/>
+          <w:szCs w:val="21"/>
+          <w:lang w:eastAsia="en-NZ"/>
+        </w:rPr>
+      </w:pPr>
+      <w:r>
+        <w:rPr>
+          <w:rFonts w:ascii="Consolas" w:eastAsia="Times New Roman" w:hAnsi="Consolas" w:cs="Times New Roman"/>
+          <w:color w:val="D4D4D4"/>
+          <w:sz w:val="21"/>
+          <w:szCs w:val="21"/>
+          <w:lang w:eastAsia="en-NZ"/>
+        </w:rPr>
+        <w:t>    </w:t>
+      </w:r>
+      <w:r>
+        <w:rPr>
+          <w:rFonts w:ascii="Consolas" w:eastAsia="Times New Roman" w:hAnsi="Consolas" w:cs="Times New Roman"/>
+          <w:color w:val="C586C0"/>
+          <w:sz w:val="21"/>
+          <w:szCs w:val="21"/>
+          <w:lang w:eastAsia="en-NZ"/>
+        </w:rPr>
+        <w:t>else</w:t>
+      </w:r>
+      <w:r>
+        <w:rPr>
+          <w:rFonts w:ascii="Consolas" w:eastAsia="Times New Roman" w:hAnsi="Consolas" w:cs="Times New Roman"/>
+          <w:color w:val="D4D4D4"/>
+          <w:sz w:val="21"/>
+          <w:szCs w:val="21"/>
+          <w:lang w:eastAsia="en-NZ"/>
+        </w:rPr>
+        <w:t>:</w:t>
+      </w:r>
+    </w:p>
+    <w:p>
+      <w:pPr>
+        <w:shd w:val="clear" w:color="auto" w:fill="1E1E1E"/>
+        <w:spacing w:after="0" w:line="285" w:lineRule="atLeast"/>
+        <w:rPr>
+          <w:rFonts w:ascii="Consolas" w:eastAsia="Times New Roman" w:hAnsi="Consolas" w:cs="Times New Roman"/>
+          <w:color w:val="D4D4D4"/>
+          <w:sz w:val="21"/>
+          <w:szCs w:val="21"/>
+          <w:lang w:eastAsia="en-NZ"/>
+        </w:rPr>
+      </w:pPr>
+      <w:r>
+        <w:rPr>
+          <w:rFonts w:ascii="Consolas" w:eastAsia="Times New Roman" w:hAnsi="Consolas" w:cs="Times New Roman"/>
+          <w:color w:val="D4D4D4"/>
+          <w:sz w:val="21"/>
+          <w:szCs w:val="21"/>
+          <w:lang w:eastAsia="en-NZ"/>
+        </w:rPr>
+        <w:t>        trajectory = </w:t>
+      </w:r>
+      <w:proofErr w:type="spellStart"/>
+      <w:r>
+        <w:rPr>
+          <w:rFonts w:ascii="Consolas" w:eastAsia="Times New Roman" w:hAnsi="Consolas" w:cs="Times New Roman"/>
+          <w:color w:val="D4D4D4"/>
+          <w:sz w:val="21"/>
+          <w:szCs w:val="21"/>
+          <w:lang w:eastAsia="en-NZ"/>
+        </w:rPr>
+        <w:t>np.pi</w:t>
+      </w:r>
+      <w:proofErr w:type="spellEnd"/>
+      <w:r>
+        <w:rPr>
+          <w:rFonts w:ascii="Consolas" w:eastAsia="Times New Roman" w:hAnsi="Consolas" w:cs="Times New Roman"/>
+          <w:color w:val="D4D4D4"/>
+          <w:sz w:val="21"/>
+          <w:szCs w:val="21"/>
+          <w:lang w:eastAsia="en-NZ"/>
+        </w:rPr>
+        <w:t> / </w:t>
+      </w:r>
+      <w:r>
+        <w:rPr>
+          <w:rFonts w:ascii="Consolas" w:eastAsia="Times New Roman" w:hAnsi="Consolas" w:cs="Times New Roman"/>
+          <w:color w:val="B5CEA8"/>
+          <w:sz w:val="21"/>
+          <w:szCs w:val="21"/>
+          <w:lang w:eastAsia="en-NZ"/>
+        </w:rPr>
+        <w:t>2</w:t>
+      </w:r>
+    </w:p>
+    <w:p>
+      <w:pPr>
+        <w:shd w:val="clear" w:color="auto" w:fill="1E1E1E"/>
+        <w:spacing w:after="0" w:line="285" w:lineRule="atLeast"/>
+        <w:rPr>
+          <w:rFonts w:ascii="Consolas" w:eastAsia="Times New Roman" w:hAnsi="Consolas" w:cs="Times New Roman"/>
+          <w:color w:val="D4D4D4"/>
+          <w:sz w:val="21"/>
+          <w:szCs w:val="21"/>
+          <w:lang w:eastAsia="en-NZ"/>
+        </w:rPr>
+      </w:pPr>
+    </w:p>
+    <w:p>
+      <w:pPr>
+        <w:shd w:val="clear" w:color="auto" w:fill="1E1E1E"/>
+        <w:spacing w:after="0" w:line="285" w:lineRule="atLeast"/>
+        <w:rPr>
+          <w:rFonts w:ascii="Consolas" w:eastAsia="Times New Roman" w:hAnsi="Consolas" w:cs="Times New Roman"/>
+          <w:color w:val="D4D4D4"/>
+          <w:sz w:val="21"/>
+          <w:szCs w:val="21"/>
+          <w:lang w:eastAsia="en-NZ"/>
+        </w:rPr>
+      </w:pPr>
+      <w:r>
+        <w:rPr>
+          <w:rFonts w:ascii="Consolas" w:eastAsia="Times New Roman" w:hAnsi="Consolas" w:cs="Times New Roman"/>
+          <w:color w:val="D4D4D4"/>
+          <w:sz w:val="21"/>
+          <w:szCs w:val="21"/>
+          <w:lang w:eastAsia="en-NZ"/>
+        </w:rPr>
+        <w:t>    d = np.sqrt(((odom_pose[</w:t>
+      </w:r>
+      <w:r>
+        <w:rPr>
+          <w:rFonts w:ascii="Consolas" w:eastAsia="Times New Roman" w:hAnsi="Consolas" w:cs="Times New Roman"/>
+          <w:color w:val="B5CEA8"/>
+          <w:sz w:val="21"/>
+          <w:szCs w:val="21"/>
+          <w:lang w:eastAsia="en-NZ"/>
+        </w:rPr>
+        <w:t>1</w:t>
+      </w:r>
+      <w:r>
+        <w:rPr>
+          <w:rFonts w:ascii="Consolas" w:eastAsia="Times New Roman" w:hAnsi="Consolas" w:cs="Times New Roman"/>
+          <w:color w:val="D4D4D4"/>
+          <w:sz w:val="21"/>
+          <w:szCs w:val="21"/>
+          <w:lang w:eastAsia="en-NZ"/>
+        </w:rPr>
+        <w:t>] - odom_pose_prev[</w:t>
+      </w:r>
+      <w:r>
+        <w:rPr>
+          <w:rFonts w:ascii="Consolas" w:eastAsia="Times New Roman" w:hAnsi="Consolas" w:cs="Times New Roman"/>
+          <w:color w:val="B5CEA8"/>
+          <w:sz w:val="21"/>
+          <w:szCs w:val="21"/>
+          <w:lang w:eastAsia="en-NZ"/>
+        </w:rPr>
+        <w:t>1</w:t>
+      </w:r>
+      <w:r>
+        <w:rPr>
+          <w:rFonts w:ascii="Consolas" w:eastAsia="Times New Roman" w:hAnsi="Consolas" w:cs="Times New Roman"/>
+          <w:color w:val="D4D4D4"/>
+          <w:sz w:val="21"/>
+          <w:szCs w:val="21"/>
+          <w:lang w:eastAsia="en-NZ"/>
+        </w:rPr>
+        <w:t>]) ** </w:t>
+      </w:r>
+      <w:r>
+        <w:rPr>
+          <w:rFonts w:ascii="Consolas" w:eastAsia="Times New Roman" w:hAnsi="Consolas" w:cs="Times New Roman"/>
+          <w:color w:val="B5CEA8"/>
+          <w:sz w:val="21"/>
+          <w:szCs w:val="21"/>
+          <w:lang w:eastAsia="en-NZ"/>
+        </w:rPr>
+        <w:t>2</w:t>
+      </w:r>
+      <w:r>
+        <w:rPr>
+          <w:rFonts w:ascii="Consolas" w:eastAsia="Times New Roman" w:hAnsi="Consolas" w:cs="Times New Roman"/>
+          <w:color w:val="D4D4D4"/>
+          <w:sz w:val="21"/>
+          <w:szCs w:val="21"/>
+          <w:lang w:eastAsia="en-NZ"/>
+        </w:rPr>
+        <w:t>) + ((odom_pose[</w:t>
+      </w:r>
+      <w:r>
+        <w:rPr>
+          <w:rFonts w:ascii="Consolas" w:eastAsia="Times New Roman" w:hAnsi="Consolas" w:cs="Times New Roman"/>
+          <w:color w:val="B5CEA8"/>
+          <w:sz w:val="21"/>
+          <w:szCs w:val="21"/>
+          <w:lang w:eastAsia="en-NZ"/>
+        </w:rPr>
+        <w:t>0</w:t>
+      </w:r>
+      <w:r>
+        <w:rPr>
+          <w:rFonts w:ascii="Consolas" w:eastAsia="Times New Roman" w:hAnsi="Consolas" w:cs="Times New Roman"/>
+          <w:color w:val="D4D4D4"/>
+          <w:sz w:val="21"/>
+          <w:szCs w:val="21"/>
+          <w:lang w:eastAsia="en-NZ"/>
+        </w:rPr>
+        <w:t>] - odom_pose_prev[</w:t>
+      </w:r>
+      <w:r>
+        <w:rPr>
+          <w:rFonts w:ascii="Consolas" w:eastAsia="Times New Roman" w:hAnsi="Consolas" w:cs="Times New Roman"/>
+          <w:color w:val="B5CEA8"/>
+          <w:sz w:val="21"/>
+          <w:szCs w:val="21"/>
+          <w:lang w:eastAsia="en-NZ"/>
+        </w:rPr>
+        <w:t>0</w:t>
+      </w:r>
+      <w:r>
+        <w:rPr>
+          <w:rFonts w:ascii="Consolas" w:eastAsia="Times New Roman" w:hAnsi="Consolas" w:cs="Times New Roman"/>
+          <w:color w:val="D4D4D4"/>
+          <w:sz w:val="21"/>
+          <w:szCs w:val="21"/>
+          <w:lang w:eastAsia="en-NZ"/>
+        </w:rPr>
+        <w:t>]) ** </w:t>
+      </w:r>
+      <w:r>
+        <w:rPr>
+          <w:rFonts w:ascii="Consolas" w:eastAsia="Times New Roman" w:hAnsi="Consolas" w:cs="Times New Roman"/>
+          <w:color w:val="B5CEA8"/>
+          <w:sz w:val="21"/>
+          <w:szCs w:val="21"/>
+          <w:lang w:eastAsia="en-NZ"/>
+        </w:rPr>
+        <w:t>2</w:t>
+      </w:r>
+      <w:r>
+        <w:rPr>
+          <w:rFonts w:ascii="Consolas" w:eastAsia="Times New Roman" w:hAnsi="Consolas" w:cs="Times New Roman"/>
+          <w:color w:val="D4D4D4"/>
+          <w:sz w:val="21"/>
+          <w:szCs w:val="21"/>
+          <w:lang w:eastAsia="en-NZ"/>
+        </w:rPr>
+        <w:t>)) </w:t>
+      </w:r>
+    </w:p>
+    <w:p>
+      <w:pPr>
+        <w:shd w:val="clear" w:color="auto" w:fill="1E1E1E"/>
+        <w:spacing w:after="0" w:line="285" w:lineRule="atLeast"/>
+        <w:rPr>
+          <w:rFonts w:ascii="Consolas" w:eastAsia="Times New Roman" w:hAnsi="Consolas" w:cs="Times New Roman"/>
+          <w:color w:val="D4D4D4"/>
+          <w:sz w:val="21"/>
+          <w:szCs w:val="21"/>
+          <w:lang w:eastAsia="en-NZ"/>
+        </w:rPr>
+      </w:pPr>
+      <w:r>
+        <w:rPr>
+          <w:rFonts w:ascii="Consolas" w:eastAsia="Times New Roman" w:hAnsi="Consolas" w:cs="Times New Roman"/>
+          <w:color w:val="D4D4D4"/>
+          <w:sz w:val="21"/>
+          <w:szCs w:val="21"/>
+          <w:lang w:eastAsia="en-NZ"/>
+        </w:rPr>
+        <w:t>    phi_1_local = np.radians(</w:t>
+      </w:r>
+      <w:r>
+        <w:rPr>
+          <w:rFonts w:ascii="Consolas" w:eastAsia="Times New Roman" w:hAnsi="Consolas" w:cs="Times New Roman"/>
+          <w:color w:val="DCDCAA"/>
+          <w:sz w:val="21"/>
+          <w:szCs w:val="21"/>
+          <w:lang w:eastAsia="en-NZ"/>
+        </w:rPr>
+        <w:t>min</w:t>
+      </w:r>
+      <w:r>
+        <w:rPr>
+          <w:rFonts w:ascii="Consolas" w:eastAsia="Times New Roman" w:hAnsi="Consolas" w:cs="Times New Roman"/>
+          <w:color w:val="D4D4D4"/>
+          <w:sz w:val="21"/>
+          <w:szCs w:val="21"/>
+          <w:lang w:eastAsia="en-NZ"/>
+        </w:rPr>
+        <w:t>((</w:t>
+      </w:r>
+      <w:r>
+        <w:rPr>
+          <w:rFonts w:ascii="Consolas" w:eastAsia="Times New Roman" w:hAnsi="Consolas" w:cs="Times New Roman"/>
+          <w:color w:val="B5CEA8"/>
+          <w:sz w:val="21"/>
+          <w:szCs w:val="21"/>
+          <w:lang w:eastAsia="en-NZ"/>
+        </w:rPr>
+        <w:t>2</w:t>
+      </w:r>
+      <w:r>
+        <w:rPr>
+          <w:rFonts w:ascii="Consolas" w:eastAsia="Times New Roman" w:hAnsi="Consolas" w:cs="Times New Roman"/>
+          <w:color w:val="D4D4D4"/>
+          <w:sz w:val="21"/>
+          <w:szCs w:val="21"/>
+          <w:lang w:eastAsia="en-NZ"/>
+        </w:rPr>
+        <w:t>*np.pi - (odom_pose_prev[</w:t>
+      </w:r>
+      <w:r>
+        <w:rPr>
+          <w:rFonts w:ascii="Consolas" w:eastAsia="Times New Roman" w:hAnsi="Consolas" w:cs="Times New Roman"/>
+          <w:color w:val="B5CEA8"/>
+          <w:sz w:val="21"/>
+          <w:szCs w:val="21"/>
+          <w:lang w:eastAsia="en-NZ"/>
+        </w:rPr>
+        <w:t>2</w:t>
+      </w:r>
+      <w:r>
+        <w:rPr>
+          <w:rFonts w:ascii="Consolas" w:eastAsia="Times New Roman" w:hAnsi="Consolas" w:cs="Times New Roman"/>
+          <w:color w:val="D4D4D4"/>
+          <w:sz w:val="21"/>
+          <w:szCs w:val="21"/>
+          <w:lang w:eastAsia="en-NZ"/>
+        </w:rPr>
+        <w:t>] - trajectory)), (odom_pose_prev[</w:t>
+      </w:r>
+      <w:r>
+        <w:rPr>
+          <w:rFonts w:ascii="Consolas" w:eastAsia="Times New Roman" w:hAnsi="Consolas" w:cs="Times New Roman"/>
+          <w:color w:val="B5CEA8"/>
+          <w:sz w:val="21"/>
+          <w:szCs w:val="21"/>
+          <w:lang w:eastAsia="en-NZ"/>
+        </w:rPr>
+        <w:t>2</w:t>
+      </w:r>
+      <w:r>
+        <w:rPr>
+          <w:rFonts w:ascii="Consolas" w:eastAsia="Times New Roman" w:hAnsi="Consolas" w:cs="Times New Roman"/>
+          <w:color w:val="D4D4D4"/>
+          <w:sz w:val="21"/>
+          <w:szCs w:val="21"/>
+          <w:lang w:eastAsia="en-NZ"/>
+        </w:rPr>
+        <w:t>] - trajectory)))</w:t>
+      </w:r>
+    </w:p>
+    <w:p>
+      <w:pPr>
+        <w:shd w:val="clear" w:color="auto" w:fill="1E1E1E"/>
+        <w:spacing w:after="0" w:line="285" w:lineRule="atLeast"/>
+        <w:rPr>
+          <w:rFonts w:ascii="Consolas" w:eastAsia="Times New Roman" w:hAnsi="Consolas" w:cs="Times New Roman"/>
+          <w:color w:val="D4D4D4"/>
+          <w:sz w:val="21"/>
+          <w:szCs w:val="21"/>
+          <w:lang w:eastAsia="en-NZ"/>
+        </w:rPr>
+      </w:pPr>
+      <w:r>
+        <w:rPr>
+          <w:rFonts w:ascii="Consolas" w:eastAsia="Times New Roman" w:hAnsi="Consolas" w:cs="Times New Roman"/>
+          <w:color w:val="D4D4D4"/>
+          <w:sz w:val="21"/>
+          <w:szCs w:val="21"/>
+          <w:lang w:eastAsia="en-NZ"/>
+        </w:rPr>
+        <w:t>    phi_2_local = np.radians(</w:t>
+      </w:r>
+      <w:r>
+        <w:rPr>
+          <w:rFonts w:ascii="Consolas" w:eastAsia="Times New Roman" w:hAnsi="Consolas" w:cs="Times New Roman"/>
+          <w:color w:val="DCDCAA"/>
+          <w:sz w:val="21"/>
+          <w:szCs w:val="21"/>
+          <w:lang w:eastAsia="en-NZ"/>
+        </w:rPr>
+        <w:t>min</w:t>
+      </w:r>
+      <w:r>
+        <w:rPr>
+          <w:rFonts w:ascii="Consolas" w:eastAsia="Times New Roman" w:hAnsi="Consolas" w:cs="Times New Roman"/>
+          <w:color w:val="D4D4D4"/>
+          <w:sz w:val="21"/>
+          <w:szCs w:val="21"/>
+          <w:lang w:eastAsia="en-NZ"/>
+        </w:rPr>
+        <w:t>((</w:t>
+      </w:r>
+      <w:r>
+        <w:rPr>
+          <w:rFonts w:ascii="Consolas" w:eastAsia="Times New Roman" w:hAnsi="Consolas" w:cs="Times New Roman"/>
+          <w:color w:val="B5CEA8"/>
+          <w:sz w:val="21"/>
+          <w:szCs w:val="21"/>
+          <w:lang w:eastAsia="en-NZ"/>
+        </w:rPr>
+        <w:t>2</w:t>
+      </w:r>
+      <w:r>
+        <w:rPr>
+          <w:rFonts w:ascii="Consolas" w:eastAsia="Times New Roman" w:hAnsi="Consolas" w:cs="Times New Roman"/>
+          <w:color w:val="D4D4D4"/>
+          <w:sz w:val="21"/>
+          <w:szCs w:val="21"/>
+          <w:lang w:eastAsia="en-NZ"/>
+        </w:rPr>
+        <w:t>*np.pi - (odom_pose[</w:t>
+      </w:r>
+      <w:r>
+        <w:rPr>
+          <w:rFonts w:ascii="Consolas" w:eastAsia="Times New Roman" w:hAnsi="Consolas" w:cs="Times New Roman"/>
+          <w:color w:val="B5CEA8"/>
+          <w:sz w:val="21"/>
+          <w:szCs w:val="21"/>
+          <w:lang w:eastAsia="en-NZ"/>
+        </w:rPr>
+        <w:t>2</w:t>
+      </w:r>
+      <w:r>
+        <w:rPr>
+          <w:rFonts w:ascii="Consolas" w:eastAsia="Times New Roman" w:hAnsi="Consolas" w:cs="Times New Roman"/>
+          <w:color w:val="D4D4D4"/>
+          <w:sz w:val="21"/>
+          <w:szCs w:val="21"/>
+          <w:lang w:eastAsia="en-NZ"/>
+        </w:rPr>
+        <w:t>] - trajectory)), (odom_pose[</w:t>
+      </w:r>
+      <w:r>
+        <w:rPr>
+          <w:rFonts w:ascii="Consolas" w:eastAsia="Times New Roman" w:hAnsi="Consolas" w:cs="Times New Roman"/>
+          <w:color w:val="B5CEA8"/>
+          <w:sz w:val="21"/>
+          <w:szCs w:val="21"/>
+          <w:lang w:eastAsia="en-NZ"/>
+        </w:rPr>
+        <w:t>2</w:t>
+      </w:r>
+      <w:r>
+        <w:rPr>
+          <w:rFonts w:ascii="Consolas" w:eastAsia="Times New Roman" w:hAnsi="Consolas" w:cs="Times New Roman"/>
+          <w:color w:val="D4D4D4"/>
+          <w:sz w:val="21"/>
+          <w:szCs w:val="21"/>
+          <w:lang w:eastAsia="en-NZ"/>
+        </w:rPr>
+        <w:t>] - trajectory)))</w:t>
+      </w:r>
+    </w:p>
+    <w:p>
+      <w:pPr>
+        <w:shd w:val="clear" w:color="auto" w:fill="1E1E1E"/>
+        <w:spacing w:after="0" w:line="285" w:lineRule="atLeast"/>
+        <w:rPr>
+          <w:rFonts w:ascii="Consolas" w:eastAsia="Times New Roman" w:hAnsi="Consolas" w:cs="Times New Roman"/>
+          <w:color w:val="D4D4D4"/>
+          <w:sz w:val="21"/>
+          <w:szCs w:val="21"/>
+          <w:lang w:eastAsia="en-NZ"/>
+        </w:rPr>
+      </w:pPr>
+      <w:r>
+        <w:rPr>
+          <w:rFonts w:ascii="Consolas" w:eastAsia="Times New Roman" w:hAnsi="Consolas" w:cs="Times New Roman"/>
+          <w:color w:val="D4D4D4"/>
+          <w:sz w:val="21"/>
+          <w:szCs w:val="21"/>
+          <w:lang w:eastAsia="en-NZ"/>
+        </w:rPr>
+        <w:t>    </w:t>
+      </w:r>
+    </w:p>
+    <w:p>
+      <w:pPr>
+        <w:shd w:val="clear" w:color="auto" w:fill="1E1E1E"/>
+        <w:spacing w:after="0" w:line="285" w:lineRule="atLeast"/>
+        <w:rPr>
+          <w:rFonts w:ascii="Consolas" w:eastAsia="Times New Roman" w:hAnsi="Consolas" w:cs="Times New Roman"/>
+          <w:color w:val="D4D4D4"/>
+          <w:sz w:val="21"/>
+          <w:szCs w:val="21"/>
+          <w:lang w:eastAsia="en-NZ"/>
+        </w:rPr>
+      </w:pPr>
+      <w:r>
+        <w:rPr>
+          <w:rFonts w:ascii="Consolas" w:eastAsia="Times New Roman" w:hAnsi="Consolas" w:cs="Times New Roman"/>
+          <w:color w:val="D4D4D4"/>
+          <w:sz w:val="21"/>
+          <w:szCs w:val="21"/>
+          <w:lang w:eastAsia="en-NZ"/>
+        </w:rPr>
+        <w:t>    difference_x = d * np.cos(odom_pose[</w:t>
+      </w:r>
+      <w:r>
+        <w:rPr>
+          <w:rFonts w:ascii="Consolas" w:eastAsia="Times New Roman" w:hAnsi="Consolas" w:cs="Times New Roman"/>
+          <w:color w:val="B5CEA8"/>
+          <w:sz w:val="21"/>
+          <w:szCs w:val="21"/>
+          <w:lang w:eastAsia="en-NZ"/>
+        </w:rPr>
+        <w:t>2</w:t>
+      </w:r>
+      <w:r>
+        <w:rPr>
+          <w:rFonts w:ascii="Consolas" w:eastAsia="Times New Roman" w:hAnsi="Consolas" w:cs="Times New Roman"/>
+          <w:color w:val="D4D4D4"/>
+          <w:sz w:val="21"/>
+          <w:szCs w:val="21"/>
+          <w:lang w:eastAsia="en-NZ"/>
+        </w:rPr>
+        <w:t>] + phi_1_local)</w:t>
+      </w:r>
+      <w:r>
+        <w:rPr>
+          <w:rFonts w:ascii="Consolas" w:eastAsia="Times New Roman" w:hAnsi="Consolas" w:cs="Times New Roman"/>
+          <w:color w:val="6A9955"/>
+          <w:sz w:val="21"/>
+          <w:szCs w:val="21"/>
+          <w:lang w:eastAsia="en-NZ"/>
+        </w:rPr>
+        <w:t>#odom_pose[0] -odom_pose_prev[0]# + d * cos(odom_pose_prev[2] + phi_1_local)) # First column is x.</w:t>
+      </w:r>
+    </w:p>
+    <w:p>
+      <w:pPr>
+        <w:shd w:val="clear" w:color="auto" w:fill="1E1E1E"/>
+        <w:spacing w:after="0" w:line="285" w:lineRule="atLeast"/>
+        <w:rPr>
+          <w:rFonts w:ascii="Consolas" w:eastAsia="Times New Roman" w:hAnsi="Consolas" w:cs="Times New Roman"/>
+          <w:color w:val="D4D4D4"/>
+          <w:sz w:val="21"/>
+          <w:szCs w:val="21"/>
+          <w:lang w:eastAsia="en-NZ"/>
+        </w:rPr>
+      </w:pPr>
+      <w:r>
+        <w:rPr>
+          <w:rFonts w:ascii="Consolas" w:eastAsia="Times New Roman" w:hAnsi="Consolas" w:cs="Times New Roman"/>
+          <w:color w:val="D4D4D4"/>
+          <w:sz w:val="21"/>
+          <w:szCs w:val="21"/>
+          <w:lang w:eastAsia="en-NZ"/>
+        </w:rPr>
+        <w:t>    difference_y = d * np.sin(odom_pose[</w:t>
+      </w:r>
+      <w:r>
+        <w:rPr>
+          <w:rFonts w:ascii="Consolas" w:eastAsia="Times New Roman" w:hAnsi="Consolas" w:cs="Times New Roman"/>
+          <w:color w:val="B5CEA8"/>
+          <w:sz w:val="21"/>
+          <w:szCs w:val="21"/>
+          <w:lang w:eastAsia="en-NZ"/>
+        </w:rPr>
+        <w:t>2</w:t>
+      </w:r>
+      <w:r>
+        <w:rPr>
+          <w:rFonts w:ascii="Consolas" w:eastAsia="Times New Roman" w:hAnsi="Consolas" w:cs="Times New Roman"/>
+          <w:color w:val="D4D4D4"/>
+          <w:sz w:val="21"/>
+          <w:szCs w:val="21"/>
+          <w:lang w:eastAsia="en-NZ"/>
+        </w:rPr>
+        <w:t>] + phi_1_local)</w:t>
+      </w:r>
+      <w:r>
+        <w:rPr>
+          <w:rFonts w:ascii="Consolas" w:eastAsia="Times New Roman" w:hAnsi="Consolas" w:cs="Times New Roman"/>
+          <w:color w:val="6A9955"/>
+          <w:sz w:val="21"/>
+          <w:szCs w:val="21"/>
+          <w:lang w:eastAsia="en-NZ"/>
+        </w:rPr>
+        <w:t>#odom_pose[1] - odom_pose_prev[1]# + d * sin(odom_pose_prev[2] + phi_1_local)) # Second column is y.   </w:t>
+      </w:r>
+    </w:p>
+    <w:p>
+      <w:pPr>
+        <w:shd w:val="clear" w:color="auto" w:fill="1E1E1E"/>
+        <w:spacing w:after="0" w:line="285" w:lineRule="atLeast"/>
+        <w:rPr>
+          <w:rFonts w:ascii="Consolas" w:eastAsia="Times New Roman" w:hAnsi="Consolas" w:cs="Times New Roman"/>
+          <w:color w:val="D4D4D4"/>
+          <w:sz w:val="21"/>
+          <w:szCs w:val="21"/>
+          <w:lang w:eastAsia="en-NZ"/>
+        </w:rPr>
+      </w:pPr>
+      <w:r>
+        <w:rPr>
+          <w:rFonts w:ascii="Consolas" w:eastAsia="Times New Roman" w:hAnsi="Consolas" w:cs="Times New Roman"/>
+          <w:color w:val="D4D4D4"/>
+          <w:sz w:val="21"/>
+          <w:szCs w:val="21"/>
+          <w:lang w:eastAsia="en-NZ"/>
+        </w:rPr>
+        <w:lastRenderedPageBreak/>
+        <w:t>    difference_theta = (((odom_pose[</w:t>
+      </w:r>
+      <w:r>
+        <w:rPr>
+          <w:rFonts w:ascii="Consolas" w:eastAsia="Times New Roman" w:hAnsi="Consolas" w:cs="Times New Roman"/>
+          <w:color w:val="B5CEA8"/>
+          <w:sz w:val="21"/>
+          <w:szCs w:val="21"/>
+          <w:lang w:eastAsia="en-NZ"/>
+        </w:rPr>
+        <w:t>2</w:t>
+      </w:r>
+      <w:r>
+        <w:rPr>
+          <w:rFonts w:ascii="Consolas" w:eastAsia="Times New Roman" w:hAnsi="Consolas" w:cs="Times New Roman"/>
+          <w:color w:val="D4D4D4"/>
+          <w:sz w:val="21"/>
+          <w:szCs w:val="21"/>
+          <w:lang w:eastAsia="en-NZ"/>
+        </w:rPr>
+        <w:t>]  + phi_1_local + phi_2_local)) + np.pi) % (</w:t>
+      </w:r>
+      <w:r>
+        <w:rPr>
+          <w:rFonts w:ascii="Consolas" w:eastAsia="Times New Roman" w:hAnsi="Consolas" w:cs="Times New Roman"/>
+          <w:color w:val="B5CEA8"/>
+          <w:sz w:val="21"/>
+          <w:szCs w:val="21"/>
+          <w:lang w:eastAsia="en-NZ"/>
+        </w:rPr>
+        <w:t>2</w:t>
+      </w:r>
+      <w:r>
+        <w:rPr>
+          <w:rFonts w:ascii="Consolas" w:eastAsia="Times New Roman" w:hAnsi="Consolas" w:cs="Times New Roman"/>
+          <w:color w:val="D4D4D4"/>
+          <w:sz w:val="21"/>
+          <w:szCs w:val="21"/>
+          <w:lang w:eastAsia="en-NZ"/>
+        </w:rPr>
+        <w:t> * np.pi) - np.pi</w:t>
+      </w:r>
+      <w:r>
+        <w:rPr>
+          <w:rFonts w:ascii="Consolas" w:eastAsia="Times New Roman" w:hAnsi="Consolas" w:cs="Times New Roman"/>
+          <w:color w:val="6A9955"/>
+          <w:sz w:val="21"/>
+          <w:szCs w:val="21"/>
+          <w:lang w:eastAsia="en-NZ"/>
+        </w:rPr>
+        <w:t>#odom_pose[2] - odom_pose_prev[2]# + phi_1_local + phi_2_local) # Third colum is theta.</w:t>
+      </w:r>
+    </w:p>
+    <w:p>
+      <w:pPr>
+        <w:shd w:val="clear" w:color="auto" w:fill="1E1E1E"/>
+        <w:spacing w:after="0" w:line="285" w:lineRule="atLeast"/>
+        <w:rPr>
+          <w:rFonts w:ascii="Consolas" w:eastAsia="Times New Roman" w:hAnsi="Consolas" w:cs="Times New Roman"/>
+          <w:color w:val="D4D4D4"/>
+          <w:sz w:val="21"/>
+          <w:szCs w:val="21"/>
+          <w:lang w:eastAsia="en-NZ"/>
+        </w:rPr>
+      </w:pPr>
+      <w:r>
+        <w:rPr>
+          <w:rFonts w:ascii="Consolas" w:eastAsia="Times New Roman" w:hAnsi="Consolas" w:cs="Times New Roman"/>
+          <w:color w:val="D4D4D4"/>
+          <w:sz w:val="21"/>
+          <w:szCs w:val="21"/>
+          <w:lang w:eastAsia="en-NZ"/>
+        </w:rPr>
+        <w:t>    </w:t>
+      </w:r>
+      <w:r>
+        <w:rPr>
+          <w:rFonts w:ascii="Consolas" w:eastAsia="Times New Roman" w:hAnsi="Consolas" w:cs="Times New Roman"/>
+          <w:color w:val="6A9955"/>
+          <w:sz w:val="21"/>
+          <w:szCs w:val="21"/>
+          <w:lang w:eastAsia="en-NZ"/>
+        </w:rPr>
+        <w:t>#print(</w:t>
+      </w:r>
+      <w:proofErr w:type="spellStart"/>
+      <w:r>
+        <w:rPr>
+          <w:rFonts w:ascii="Consolas" w:eastAsia="Times New Roman" w:hAnsi="Consolas" w:cs="Times New Roman"/>
+          <w:color w:val="6A9955"/>
+          <w:sz w:val="21"/>
+          <w:szCs w:val="21"/>
+          <w:lang w:eastAsia="en-NZ"/>
+        </w:rPr>
+        <w:t>difference_x</w:t>
+      </w:r>
+      <w:proofErr w:type="spellEnd"/>
+      <w:r>
+        <w:rPr>
+          <w:rFonts w:ascii="Consolas" w:eastAsia="Times New Roman" w:hAnsi="Consolas" w:cs="Times New Roman"/>
+          <w:color w:val="6A9955"/>
+          <w:sz w:val="21"/>
+          <w:szCs w:val="21"/>
+          <w:lang w:eastAsia="en-NZ"/>
+        </w:rPr>
+        <w:t>, </w:t>
+      </w:r>
+      <w:proofErr w:type="spellStart"/>
+      <w:r>
+        <w:rPr>
+          <w:rFonts w:ascii="Consolas" w:eastAsia="Times New Roman" w:hAnsi="Consolas" w:cs="Times New Roman"/>
+          <w:color w:val="6A9955"/>
+          <w:sz w:val="21"/>
+          <w:szCs w:val="21"/>
+          <w:lang w:eastAsia="en-NZ"/>
+        </w:rPr>
+        <w:t>difference_y</w:t>
+      </w:r>
+      <w:proofErr w:type="spellEnd"/>
+      <w:r>
+        <w:rPr>
+          <w:rFonts w:ascii="Consolas" w:eastAsia="Times New Roman" w:hAnsi="Consolas" w:cs="Times New Roman"/>
+          <w:color w:val="6A9955"/>
+          <w:sz w:val="21"/>
+          <w:szCs w:val="21"/>
+          <w:lang w:eastAsia="en-NZ"/>
+        </w:rPr>
+        <w:t>, </w:t>
+      </w:r>
+      <w:proofErr w:type="spellStart"/>
+      <w:r>
+        <w:rPr>
+          <w:rFonts w:ascii="Consolas" w:eastAsia="Times New Roman" w:hAnsi="Consolas" w:cs="Times New Roman"/>
+          <w:color w:val="6A9955"/>
+          <w:sz w:val="21"/>
+          <w:szCs w:val="21"/>
+          <w:lang w:eastAsia="en-NZ"/>
+        </w:rPr>
+        <w:t>difference_theta</w:t>
+      </w:r>
+      <w:proofErr w:type="spellEnd"/>
+      <w:r>
+        <w:rPr>
+          <w:rFonts w:ascii="Consolas" w:eastAsia="Times New Roman" w:hAnsi="Consolas" w:cs="Times New Roman"/>
+          <w:color w:val="6A9955"/>
+          <w:sz w:val="21"/>
+          <w:szCs w:val="21"/>
+          <w:lang w:eastAsia="en-NZ"/>
+        </w:rPr>
+        <w:t>)</w:t>
+      </w:r>
+    </w:p>
+    <w:p>
+      <w:pPr>
+        <w:shd w:val="clear" w:color="auto" w:fill="1E1E1E"/>
+        <w:spacing w:after="0" w:line="285" w:lineRule="atLeast"/>
+        <w:rPr>
+          <w:rFonts w:ascii="Consolas" w:eastAsia="Times New Roman" w:hAnsi="Consolas" w:cs="Times New Roman"/>
+          <w:color w:val="D4D4D4"/>
+          <w:sz w:val="21"/>
+          <w:szCs w:val="21"/>
+          <w:lang w:eastAsia="en-NZ"/>
+        </w:rPr>
+      </w:pPr>
+      <w:r>
+        <w:rPr>
+          <w:rFonts w:ascii="Consolas" w:eastAsia="Times New Roman" w:hAnsi="Consolas" w:cs="Times New Roman"/>
+          <w:color w:val="D4D4D4"/>
+          <w:sz w:val="21"/>
+          <w:szCs w:val="21"/>
+          <w:lang w:eastAsia="en-NZ"/>
+        </w:rPr>
+        <w:t>    </w:t>
+      </w:r>
+      <w:r>
+        <w:rPr>
+          <w:rFonts w:ascii="Consolas" w:eastAsia="Times New Roman" w:hAnsi="Consolas" w:cs="Times New Roman"/>
+          <w:color w:val="6A9955"/>
+          <w:sz w:val="21"/>
+          <w:szCs w:val="21"/>
+          <w:lang w:eastAsia="en-NZ"/>
+        </w:rPr>
+        <w:t>#difference_theta = min(2*np.pi - (odom_pose[2] - (odom_pose_prev[2] + phi_1_local + phi_2_local)),(odom_pose[2] - (odom_pose_prev[2] + phi_1_local + phi_2_local))) # Third colum is theta.  </w:t>
+      </w:r>
+    </w:p>
+    <w:p>
+      <w:pPr>
+        <w:shd w:val="clear" w:color="auto" w:fill="1E1E1E"/>
+        <w:spacing w:after="0" w:line="285" w:lineRule="atLeast"/>
+        <w:rPr>
+          <w:rFonts w:ascii="Consolas" w:eastAsia="Times New Roman" w:hAnsi="Consolas" w:cs="Times New Roman"/>
+          <w:color w:val="D4D4D4"/>
+          <w:sz w:val="21"/>
+          <w:szCs w:val="21"/>
+          <w:lang w:eastAsia="en-NZ"/>
+        </w:rPr>
+      </w:pPr>
+      <w:r>
+        <w:rPr>
+          <w:rFonts w:ascii="Consolas" w:eastAsia="Times New Roman" w:hAnsi="Consolas" w:cs="Times New Roman"/>
+          <w:color w:val="D4D4D4"/>
+          <w:sz w:val="21"/>
+          <w:szCs w:val="21"/>
+          <w:lang w:eastAsia="en-NZ"/>
+        </w:rPr>
+        <w:t>    mu = </w:t>
+      </w:r>
+      <w:r>
+        <w:rPr>
+          <w:rFonts w:ascii="Consolas" w:eastAsia="Times New Roman" w:hAnsi="Consolas" w:cs="Times New Roman"/>
+          <w:color w:val="B5CEA8"/>
+          <w:sz w:val="21"/>
+          <w:szCs w:val="21"/>
+          <w:lang w:eastAsia="en-NZ"/>
+        </w:rPr>
+        <w:t>0</w:t>
+      </w:r>
+    </w:p>
+    <w:p>
+      <w:pPr>
+        <w:shd w:val="clear" w:color="auto" w:fill="1E1E1E"/>
+        <w:spacing w:after="0" w:line="285" w:lineRule="atLeast"/>
+        <w:rPr>
+          <w:rFonts w:ascii="Consolas" w:eastAsia="Times New Roman" w:hAnsi="Consolas" w:cs="Times New Roman"/>
+          <w:color w:val="D4D4D4"/>
+          <w:sz w:val="21"/>
+          <w:szCs w:val="21"/>
+          <w:lang w:eastAsia="en-NZ"/>
+        </w:rPr>
+      </w:pPr>
+      <w:r>
+        <w:rPr>
+          <w:rFonts w:ascii="Consolas" w:eastAsia="Times New Roman" w:hAnsi="Consolas" w:cs="Times New Roman"/>
+          <w:color w:val="D4D4D4"/>
+          <w:sz w:val="21"/>
+          <w:szCs w:val="21"/>
+          <w:lang w:eastAsia="en-NZ"/>
+        </w:rPr>
+        <w:t>    sigma = </w:t>
+      </w:r>
+      <w:r>
+        <w:rPr>
+          <w:rFonts w:ascii="Consolas" w:eastAsia="Times New Roman" w:hAnsi="Consolas" w:cs="Times New Roman"/>
+          <w:color w:val="B5CEA8"/>
+          <w:sz w:val="21"/>
+          <w:szCs w:val="21"/>
+          <w:lang w:eastAsia="en-NZ"/>
+        </w:rPr>
+        <w:t>0.01</w:t>
+      </w:r>
+    </w:p>
+    <w:p>
+      <w:pPr>
+        <w:shd w:val="clear" w:color="auto" w:fill="1E1E1E"/>
+        <w:spacing w:after="0" w:line="285" w:lineRule="atLeast"/>
+        <w:rPr>
+          <w:rFonts w:ascii="Consolas" w:eastAsia="Times New Roman" w:hAnsi="Consolas" w:cs="Times New Roman"/>
+          <w:color w:val="D4D4D4"/>
+          <w:sz w:val="21"/>
+          <w:szCs w:val="21"/>
+          <w:lang w:eastAsia="en-NZ"/>
+        </w:rPr>
+      </w:pPr>
+    </w:p>
+    <w:p>
+      <w:pPr>
+        <w:shd w:val="clear" w:color="auto" w:fill="1E1E1E"/>
+        <w:spacing w:after="0" w:line="285" w:lineRule="atLeast"/>
+        <w:rPr>
+          <w:rFonts w:ascii="Consolas" w:eastAsia="Times New Roman" w:hAnsi="Consolas" w:cs="Times New Roman"/>
+          <w:color w:val="D4D4D4"/>
+          <w:sz w:val="21"/>
+          <w:szCs w:val="21"/>
+          <w:lang w:eastAsia="en-NZ"/>
+        </w:rPr>
+      </w:pPr>
+      <w:r>
+        <w:rPr>
+          <w:rFonts w:ascii="Consolas" w:eastAsia="Times New Roman" w:hAnsi="Consolas" w:cs="Times New Roman"/>
+          <w:color w:val="D4D4D4"/>
+          <w:sz w:val="21"/>
+          <w:szCs w:val="21"/>
+          <w:lang w:eastAsia="en-NZ"/>
+        </w:rPr>
+        <w:t>    </w:t>
+      </w:r>
+      <w:proofErr w:type="spellStart"/>
+      <w:r>
+        <w:rPr>
+          <w:rFonts w:ascii="Consolas" w:eastAsia="Times New Roman" w:hAnsi="Consolas" w:cs="Times New Roman"/>
+          <w:color w:val="C586C0"/>
+          <w:sz w:val="21"/>
+          <w:szCs w:val="21"/>
+          <w:lang w:eastAsia="en-NZ"/>
+        </w:rPr>
+        <w:t>for</w:t>
+      </w:r>
+      <w:r>
+        <w:rPr>
+          <w:rFonts w:ascii="Consolas" w:eastAsia="Times New Roman" w:hAnsi="Consolas" w:cs="Times New Roman"/>
+          <w:color w:val="D4D4D4"/>
+          <w:sz w:val="21"/>
+          <w:szCs w:val="21"/>
+          <w:lang w:eastAsia="en-NZ"/>
+        </w:rPr>
+        <w:t> m</w:t>
+      </w:r>
+      <w:proofErr w:type="spellEnd"/>
+      <w:r>
+        <w:rPr>
+          <w:rFonts w:ascii="Consolas" w:eastAsia="Times New Roman" w:hAnsi="Consolas" w:cs="Times New Roman"/>
+          <w:color w:val="D4D4D4"/>
+          <w:sz w:val="21"/>
+          <w:szCs w:val="21"/>
+          <w:lang w:eastAsia="en-NZ"/>
+        </w:rPr>
+        <w:t> </w:t>
+      </w:r>
+      <w:r>
+        <w:rPr>
+          <w:rFonts w:ascii="Consolas" w:eastAsia="Times New Roman" w:hAnsi="Consolas" w:cs="Times New Roman"/>
+          <w:color w:val="C586C0"/>
+          <w:sz w:val="21"/>
+          <w:szCs w:val="21"/>
+          <w:lang w:eastAsia="en-NZ"/>
+        </w:rPr>
+        <w:t>in</w:t>
+      </w:r>
+      <w:r>
+        <w:rPr>
+          <w:rFonts w:ascii="Consolas" w:eastAsia="Times New Roman" w:hAnsi="Consolas" w:cs="Times New Roman"/>
+          <w:color w:val="D4D4D4"/>
+          <w:sz w:val="21"/>
+          <w:szCs w:val="21"/>
+          <w:lang w:eastAsia="en-NZ"/>
+        </w:rPr>
+        <w:t> </w:t>
+      </w:r>
+      <w:r>
+        <w:rPr>
+          <w:rFonts w:ascii="Consolas" w:eastAsia="Times New Roman" w:hAnsi="Consolas" w:cs="Times New Roman"/>
+          <w:color w:val="DCDCAA"/>
+          <w:sz w:val="21"/>
+          <w:szCs w:val="21"/>
+          <w:lang w:eastAsia="en-NZ"/>
+        </w:rPr>
+        <w:t>range</w:t>
+      </w:r>
+      <w:r>
+        <w:rPr>
+          <w:rFonts w:ascii="Consolas" w:eastAsia="Times New Roman" w:hAnsi="Consolas" w:cs="Times New Roman"/>
+          <w:color w:val="D4D4D4"/>
+          <w:sz w:val="21"/>
+          <w:szCs w:val="21"/>
+          <w:lang w:eastAsia="en-NZ"/>
+        </w:rPr>
+        <w:t>(M):</w:t>
+      </w:r>
+    </w:p>
+    <w:p>
+      <w:pPr>
+        <w:shd w:val="clear" w:color="auto" w:fill="1E1E1E"/>
+        <w:spacing w:after="0" w:line="285" w:lineRule="atLeast"/>
+        <w:rPr>
+          <w:rFonts w:ascii="Consolas" w:eastAsia="Times New Roman" w:hAnsi="Consolas" w:cs="Times New Roman"/>
+          <w:color w:val="D4D4D4"/>
+          <w:sz w:val="21"/>
+          <w:szCs w:val="21"/>
+          <w:lang w:eastAsia="en-NZ"/>
+        </w:rPr>
+      </w:pPr>
+      <w:r>
+        <w:rPr>
+          <w:rFonts w:ascii="Consolas" w:eastAsia="Times New Roman" w:hAnsi="Consolas" w:cs="Times New Roman"/>
+          <w:color w:val="D4D4D4"/>
+          <w:sz w:val="21"/>
+          <w:szCs w:val="21"/>
+          <w:lang w:eastAsia="en-NZ"/>
+        </w:rPr>
+        <w:t>        </w:t>
+      </w:r>
+      <w:r>
+        <w:rPr>
+          <w:rFonts w:ascii="Consolas" w:eastAsia="Times New Roman" w:hAnsi="Consolas" w:cs="Times New Roman"/>
+          <w:color w:val="6A9955"/>
+          <w:sz w:val="21"/>
+          <w:szCs w:val="21"/>
+          <w:lang w:eastAsia="en-NZ"/>
+        </w:rPr>
+        <w:t># Currently is outputting odometry. Need to convert to global?? Add in the noise?</w:t>
+      </w:r>
+    </w:p>
+    <w:p>
+      <w:pPr>
+        <w:shd w:val="clear" w:color="auto" w:fill="1E1E1E"/>
+        <w:spacing w:after="0" w:line="285" w:lineRule="atLeast"/>
+        <w:rPr>
+          <w:rFonts w:ascii="Consolas" w:eastAsia="Times New Roman" w:hAnsi="Consolas" w:cs="Times New Roman"/>
+          <w:color w:val="D4D4D4"/>
+          <w:sz w:val="21"/>
+          <w:szCs w:val="21"/>
+          <w:lang w:eastAsia="en-NZ"/>
+        </w:rPr>
+      </w:pPr>
+      <w:r>
+        <w:rPr>
+          <w:rFonts w:ascii="Consolas" w:eastAsia="Times New Roman" w:hAnsi="Consolas" w:cs="Times New Roman"/>
+          <w:color w:val="D4D4D4"/>
+          <w:sz w:val="21"/>
+          <w:szCs w:val="21"/>
+          <w:lang w:eastAsia="en-NZ"/>
+        </w:rPr>
+        <w:t>        particle_poses[m, </w:t>
+      </w:r>
+      <w:r>
+        <w:rPr>
+          <w:rFonts w:ascii="Consolas" w:eastAsia="Times New Roman" w:hAnsi="Consolas" w:cs="Times New Roman"/>
+          <w:color w:val="B5CEA8"/>
+          <w:sz w:val="21"/>
+          <w:szCs w:val="21"/>
+          <w:lang w:eastAsia="en-NZ"/>
+        </w:rPr>
+        <w:t>0</w:t>
+      </w:r>
+      <w:r>
+        <w:rPr>
+          <w:rFonts w:ascii="Consolas" w:eastAsia="Times New Roman" w:hAnsi="Consolas" w:cs="Times New Roman"/>
+          <w:color w:val="D4D4D4"/>
+          <w:sz w:val="21"/>
+          <w:szCs w:val="21"/>
+          <w:lang w:eastAsia="en-NZ"/>
+        </w:rPr>
+        <w:t>] += difference_x + mu + randn() * sigma </w:t>
+      </w:r>
+      <w:r>
+        <w:rPr>
+          <w:rFonts w:ascii="Consolas" w:eastAsia="Times New Roman" w:hAnsi="Consolas" w:cs="Times New Roman"/>
+          <w:color w:val="6A9955"/>
+          <w:sz w:val="21"/>
+          <w:szCs w:val="21"/>
+          <w:lang w:eastAsia="en-NZ"/>
+        </w:rPr>
+        <w:t># First column is x.</w:t>
+      </w:r>
+    </w:p>
+    <w:p>
+      <w:pPr>
+        <w:shd w:val="clear" w:color="auto" w:fill="1E1E1E"/>
+        <w:spacing w:after="0" w:line="285" w:lineRule="atLeast"/>
+        <w:rPr>
+          <w:rFonts w:ascii="Consolas" w:eastAsia="Times New Roman" w:hAnsi="Consolas" w:cs="Times New Roman"/>
+          <w:color w:val="D4D4D4"/>
+          <w:sz w:val="21"/>
+          <w:szCs w:val="21"/>
+          <w:lang w:eastAsia="en-NZ"/>
+        </w:rPr>
+      </w:pPr>
+      <w:r>
+        <w:rPr>
+          <w:rFonts w:ascii="Consolas" w:eastAsia="Times New Roman" w:hAnsi="Consolas" w:cs="Times New Roman"/>
+          <w:color w:val="D4D4D4"/>
+          <w:sz w:val="21"/>
+          <w:szCs w:val="21"/>
+          <w:lang w:eastAsia="en-NZ"/>
+        </w:rPr>
+        <w:t>        particle_poses[m, </w:t>
+      </w:r>
+      <w:r>
+        <w:rPr>
+          <w:rFonts w:ascii="Consolas" w:eastAsia="Times New Roman" w:hAnsi="Consolas" w:cs="Times New Roman"/>
+          <w:color w:val="B5CEA8"/>
+          <w:sz w:val="21"/>
+          <w:szCs w:val="21"/>
+          <w:lang w:eastAsia="en-NZ"/>
+        </w:rPr>
+        <w:t>1</w:t>
+      </w:r>
+      <w:r>
+        <w:rPr>
+          <w:rFonts w:ascii="Consolas" w:eastAsia="Times New Roman" w:hAnsi="Consolas" w:cs="Times New Roman"/>
+          <w:color w:val="D4D4D4"/>
+          <w:sz w:val="21"/>
+          <w:szCs w:val="21"/>
+          <w:lang w:eastAsia="en-NZ"/>
+        </w:rPr>
+        <w:t>] += difference_y + mu + randn() * sigma</w:t>
+      </w:r>
+      <w:r>
+        <w:rPr>
+          <w:rFonts w:ascii="Consolas" w:eastAsia="Times New Roman" w:hAnsi="Consolas" w:cs="Times New Roman"/>
+          <w:color w:val="6A9955"/>
+          <w:sz w:val="21"/>
+          <w:szCs w:val="21"/>
+          <w:lang w:eastAsia="en-NZ"/>
+        </w:rPr>
+        <w:t># Second column is y.   </w:t>
+      </w:r>
+    </w:p>
+    <w:p>
+      <w:pPr>
+        <w:shd w:val="clear" w:color="auto" w:fill="1E1E1E"/>
+        <w:spacing w:after="0" w:line="285" w:lineRule="atLeast"/>
+        <w:rPr>
+          <w:rFonts w:ascii="Consolas" w:eastAsia="Times New Roman" w:hAnsi="Consolas" w:cs="Times New Roman"/>
+          <w:color w:val="D4D4D4"/>
+          <w:sz w:val="21"/>
+          <w:szCs w:val="21"/>
+          <w:lang w:eastAsia="en-NZ"/>
+        </w:rPr>
+      </w:pPr>
+      <w:r>
+        <w:rPr>
+          <w:rFonts w:ascii="Consolas" w:eastAsia="Times New Roman" w:hAnsi="Consolas" w:cs="Times New Roman"/>
+          <w:color w:val="D4D4D4"/>
+          <w:sz w:val="21"/>
+          <w:szCs w:val="21"/>
+          <w:lang w:eastAsia="en-NZ"/>
+        </w:rPr>
+        <w:t>        particle_poses[m, </w:t>
+      </w:r>
+      <w:r>
+        <w:rPr>
+          <w:rFonts w:ascii="Consolas" w:eastAsia="Times New Roman" w:hAnsi="Consolas" w:cs="Times New Roman"/>
+          <w:color w:val="B5CEA8"/>
+          <w:sz w:val="21"/>
+          <w:szCs w:val="21"/>
+          <w:lang w:eastAsia="en-NZ"/>
+        </w:rPr>
+        <w:t>2</w:t>
+      </w:r>
+      <w:r>
+        <w:rPr>
+          <w:rFonts w:ascii="Consolas" w:eastAsia="Times New Roman" w:hAnsi="Consolas" w:cs="Times New Roman"/>
+          <w:color w:val="D4D4D4"/>
+          <w:sz w:val="21"/>
+          <w:szCs w:val="21"/>
+          <w:lang w:eastAsia="en-NZ"/>
+        </w:rPr>
+        <w:t>] = (particle_poses[m, </w:t>
+      </w:r>
+      <w:r>
+        <w:rPr>
+          <w:rFonts w:ascii="Consolas" w:eastAsia="Times New Roman" w:hAnsi="Consolas" w:cs="Times New Roman"/>
+          <w:color w:val="B5CEA8"/>
+          <w:sz w:val="21"/>
+          <w:szCs w:val="21"/>
+          <w:lang w:eastAsia="en-NZ"/>
+        </w:rPr>
+        <w:t>2</w:t>
+      </w:r>
+      <w:r>
+        <w:rPr>
+          <w:rFonts w:ascii="Consolas" w:eastAsia="Times New Roman" w:hAnsi="Consolas" w:cs="Times New Roman"/>
+          <w:color w:val="D4D4D4"/>
+          <w:sz w:val="21"/>
+          <w:szCs w:val="21"/>
+          <w:lang w:eastAsia="en-NZ"/>
+        </w:rPr>
+        <w:t>] + difference_theta) % </w:t>
+      </w:r>
+      <w:r>
+        <w:rPr>
+          <w:rFonts w:ascii="Consolas" w:eastAsia="Times New Roman" w:hAnsi="Consolas" w:cs="Times New Roman"/>
+          <w:color w:val="B5CEA8"/>
+          <w:sz w:val="21"/>
+          <w:szCs w:val="21"/>
+          <w:lang w:eastAsia="en-NZ"/>
+        </w:rPr>
+        <w:t>2</w:t>
+      </w:r>
+      <w:r>
+        <w:rPr>
+          <w:rFonts w:ascii="Consolas" w:eastAsia="Times New Roman" w:hAnsi="Consolas" w:cs="Times New Roman"/>
+          <w:color w:val="D4D4D4"/>
+          <w:sz w:val="21"/>
+          <w:szCs w:val="21"/>
+          <w:lang w:eastAsia="en-NZ"/>
+        </w:rPr>
+        <w:t> * np.pi + mu + randn() * sigma </w:t>
+      </w:r>
+      <w:r>
+        <w:rPr>
+          <w:rFonts w:ascii="Consolas" w:eastAsia="Times New Roman" w:hAnsi="Consolas" w:cs="Times New Roman"/>
+          <w:color w:val="6A9955"/>
+          <w:sz w:val="21"/>
+          <w:szCs w:val="21"/>
+          <w:lang w:eastAsia="en-NZ"/>
+        </w:rPr>
+        <w:t># Third colum is theta.</w:t>
+      </w:r>
+    </w:p>
+    <w:p>
+      <w:pPr>
+        <w:shd w:val="clear" w:color="auto" w:fill="1E1E1E"/>
+        <w:spacing w:after="240" w:line="285" w:lineRule="atLeast"/>
+        <w:rPr>
+          <w:rFonts w:ascii="Consolas" w:eastAsia="Times New Roman" w:hAnsi="Consolas" w:cs="Times New Roman"/>
+          <w:color w:val="D4D4D4"/>
+          <w:sz w:val="21"/>
+          <w:szCs w:val="21"/>
+          <w:lang w:eastAsia="en-NZ"/>
+        </w:rPr>
+      </w:pPr>
+    </w:p>
+    <w:p>
+      <w:pPr>
+        <w:shd w:val="clear" w:color="auto" w:fill="1E1E1E"/>
+        <w:spacing w:after="0" w:line="285" w:lineRule="atLeast"/>
+        <w:rPr>
+          <w:rFonts w:ascii="Consolas" w:eastAsia="Times New Roman" w:hAnsi="Consolas" w:cs="Times New Roman"/>
+          <w:color w:val="D4D4D4"/>
+          <w:sz w:val="21"/>
+          <w:szCs w:val="21"/>
+          <w:lang w:eastAsia="en-NZ"/>
+        </w:rPr>
+      </w:pPr>
+      <w:r>
+        <w:rPr>
+          <w:rFonts w:ascii="Consolas" w:eastAsia="Times New Roman" w:hAnsi="Consolas" w:cs="Times New Roman"/>
+          <w:color w:val="D4D4D4"/>
+          <w:sz w:val="21"/>
+          <w:szCs w:val="21"/>
+          <w:lang w:eastAsia="en-NZ"/>
+        </w:rPr>
+        <w:t>    </w:t>
+      </w:r>
+      <w:r>
+        <w:rPr>
+          <w:rFonts w:ascii="Consolas" w:eastAsia="Times New Roman" w:hAnsi="Consolas" w:cs="Times New Roman"/>
+          <w:color w:val="C586C0"/>
+          <w:sz w:val="21"/>
+          <w:szCs w:val="21"/>
+          <w:lang w:eastAsia="en-NZ"/>
+        </w:rPr>
+        <w:t>return</w:t>
+      </w:r>
+      <w:r>
+        <w:rPr>
+          <w:rFonts w:ascii="Consolas" w:eastAsia="Times New Roman" w:hAnsi="Consolas" w:cs="Times New Roman"/>
+          <w:color w:val="D4D4D4"/>
+          <w:sz w:val="21"/>
+          <w:szCs w:val="21"/>
+          <w:lang w:eastAsia="en-NZ"/>
+        </w:rPr>
+        <w:t> </w:t>
+      </w:r>
+      <w:proofErr w:type="spellStart"/>
+      <w:r>
+        <w:rPr>
+          <w:rFonts w:ascii="Consolas" w:eastAsia="Times New Roman" w:hAnsi="Consolas" w:cs="Times New Roman"/>
+          <w:color w:val="D4D4D4"/>
+          <w:sz w:val="21"/>
+          <w:szCs w:val="21"/>
+          <w:lang w:eastAsia="en-NZ"/>
+        </w:rPr>
+        <w:t>particle_poses</w:t>
+      </w:r>
+      <w:proofErr w:type="spellEnd"/>
+    </w:p>
+    <w:p>
+      <w:pPr>
+        <w:rPr>
+          <w:rFonts w:eastAsiaTheme="minorEastAsia"/>
+        </w:rPr>
+      </w:pPr>
+      <w:bookmarkStart w:id="0" w:name="_GoBack"/>
+      <w:bookmarkEnd w:id="0"/>
+    </w:p>
+    <w:p>
+      <w:pPr>
+        <w:rPr>
+          <w:rFonts w:eastAsiaTheme="minorEastAsia"/>
+        </w:rPr>
+      </w:pPr>
+    </w:p>
+    <w:p>
+      <w:pPr>
+        <w:shd w:val="clear" w:color="auto" w:fill="1E1E1E"/>
+        <w:spacing w:after="0" w:line="285" w:lineRule="atLeast"/>
+        <w:rPr>
+          <w:rFonts w:ascii="Consolas" w:eastAsia="Times New Roman" w:hAnsi="Consolas" w:cs="Times New Roman"/>
+          <w:color w:val="D4D4D4"/>
+          <w:sz w:val="21"/>
+          <w:szCs w:val="21"/>
+          <w:lang w:eastAsia="en-NZ"/>
+        </w:rPr>
+      </w:pPr>
+      <w:r>
+        <w:rPr>
+          <w:rFonts w:ascii="Consolas" w:eastAsia="Times New Roman" w:hAnsi="Consolas" w:cs="Times New Roman"/>
+          <w:color w:val="569CD6"/>
+          <w:sz w:val="21"/>
+          <w:szCs w:val="21"/>
+          <w:lang w:eastAsia="en-NZ"/>
+        </w:rPr>
+        <w:t>def</w:t>
+      </w:r>
+      <w:r>
+        <w:rPr>
+          <w:rFonts w:ascii="Consolas" w:eastAsia="Times New Roman" w:hAnsi="Consolas" w:cs="Times New Roman"/>
+          <w:color w:val="D4D4D4"/>
+          <w:sz w:val="21"/>
+          <w:szCs w:val="21"/>
+          <w:lang w:eastAsia="en-NZ"/>
+        </w:rPr>
+        <w:t> </w:t>
+      </w:r>
+      <w:proofErr w:type="spellStart"/>
+      <w:r>
+        <w:rPr>
+          <w:rFonts w:ascii="Consolas" w:eastAsia="Times New Roman" w:hAnsi="Consolas" w:cs="Times New Roman"/>
+          <w:color w:val="DCDCAA"/>
+          <w:sz w:val="21"/>
+          <w:szCs w:val="21"/>
+          <w:lang w:eastAsia="en-NZ"/>
+        </w:rPr>
+        <w:t>sensor_model</w:t>
+      </w:r>
+      <w:proofErr w:type="spellEnd"/>
+      <w:r>
+        <w:rPr>
+          <w:rFonts w:ascii="Consolas" w:eastAsia="Times New Roman" w:hAnsi="Consolas" w:cs="Times New Roman"/>
+          <w:color w:val="D4D4D4"/>
+          <w:sz w:val="21"/>
+          <w:szCs w:val="21"/>
+          <w:lang w:eastAsia="en-NZ"/>
+        </w:rPr>
+        <w:t>(</w:t>
+      </w:r>
+      <w:proofErr w:type="spellStart"/>
+      <w:r>
+        <w:rPr>
+          <w:rFonts w:ascii="Consolas" w:eastAsia="Times New Roman" w:hAnsi="Consolas" w:cs="Times New Roman"/>
+          <w:color w:val="9CDCFE"/>
+          <w:sz w:val="21"/>
+          <w:szCs w:val="21"/>
+          <w:lang w:eastAsia="en-NZ"/>
+        </w:rPr>
+        <w:t>particle_poses</w:t>
+      </w:r>
+      <w:proofErr w:type="spellEnd"/>
+      <w:r>
+        <w:rPr>
+          <w:rFonts w:ascii="Consolas" w:eastAsia="Times New Roman" w:hAnsi="Consolas" w:cs="Times New Roman"/>
+          <w:color w:val="D4D4D4"/>
+          <w:sz w:val="21"/>
+          <w:szCs w:val="21"/>
+          <w:lang w:eastAsia="en-NZ"/>
+        </w:rPr>
+        <w:t>, </w:t>
+      </w:r>
+      <w:proofErr w:type="spellStart"/>
+      <w:r>
+        <w:rPr>
+          <w:rFonts w:ascii="Consolas" w:eastAsia="Times New Roman" w:hAnsi="Consolas" w:cs="Times New Roman"/>
+          <w:color w:val="9CDCFE"/>
+          <w:sz w:val="21"/>
+          <w:szCs w:val="21"/>
+          <w:lang w:eastAsia="en-NZ"/>
+        </w:rPr>
+        <w:t>beacon_pose</w:t>
+      </w:r>
+      <w:proofErr w:type="spellEnd"/>
+      <w:r>
+        <w:rPr>
+          <w:rFonts w:ascii="Consolas" w:eastAsia="Times New Roman" w:hAnsi="Consolas" w:cs="Times New Roman"/>
+          <w:color w:val="D4D4D4"/>
+          <w:sz w:val="21"/>
+          <w:szCs w:val="21"/>
+          <w:lang w:eastAsia="en-NZ"/>
+        </w:rPr>
+        <w:t>, </w:t>
+      </w:r>
+      <w:proofErr w:type="spellStart"/>
+      <w:r>
+        <w:rPr>
+          <w:rFonts w:ascii="Consolas" w:eastAsia="Times New Roman" w:hAnsi="Consolas" w:cs="Times New Roman"/>
+          <w:color w:val="9CDCFE"/>
+          <w:sz w:val="21"/>
+          <w:szCs w:val="21"/>
+          <w:lang w:eastAsia="en-NZ"/>
+        </w:rPr>
+        <w:t>beacon_loc</w:t>
+      </w:r>
+      <w:proofErr w:type="spellEnd"/>
+      <w:r>
+        <w:rPr>
+          <w:rFonts w:ascii="Consolas" w:eastAsia="Times New Roman" w:hAnsi="Consolas" w:cs="Times New Roman"/>
+          <w:color w:val="D4D4D4"/>
+          <w:sz w:val="21"/>
+          <w:szCs w:val="21"/>
+          <w:lang w:eastAsia="en-NZ"/>
+        </w:rPr>
+        <w:t>):</w:t>
+      </w:r>
+    </w:p>
+    <w:p>
+      <w:pPr>
+        <w:shd w:val="clear" w:color="auto" w:fill="1E1E1E"/>
+        <w:spacing w:after="0" w:line="285" w:lineRule="atLeast"/>
+        <w:rPr>
+          <w:rFonts w:ascii="Consolas" w:eastAsia="Times New Roman" w:hAnsi="Consolas" w:cs="Times New Roman"/>
+          <w:color w:val="CE9178"/>
+          <w:sz w:val="21"/>
+          <w:szCs w:val="21"/>
+          <w:lang w:eastAsia="en-NZ"/>
+        </w:rPr>
+      </w:pPr>
+      <w:r>
+        <w:rPr>
+          <w:rFonts w:ascii="Consolas" w:eastAsia="Times New Roman" w:hAnsi="Consolas" w:cs="Times New Roman"/>
+          <w:color w:val="D4D4D4"/>
+          <w:sz w:val="21"/>
+          <w:szCs w:val="21"/>
+          <w:lang w:eastAsia="en-NZ"/>
+        </w:rPr>
+        <w:t>    </w:t>
+      </w:r>
+      <w:r>
+        <w:rPr>
+          <w:rFonts w:ascii="Consolas" w:eastAsia="Times New Roman" w:hAnsi="Consolas" w:cs="Times New Roman"/>
+          <w:color w:val="CE9178"/>
+          <w:sz w:val="21"/>
+          <w:szCs w:val="21"/>
+          <w:lang w:eastAsia="en-NZ"/>
+        </w:rPr>
+        <w:t>"""Apply sensor model and return particle weights. """</w:t>
+      </w:r>
+    </w:p>
+    <w:p>
+      <w:pPr>
+        <w:shd w:val="clear" w:color="auto" w:fill="1E1E1E"/>
+        <w:spacing w:after="0" w:line="285" w:lineRule="atLeast"/>
+        <w:rPr>
+          <w:rFonts w:ascii="Consolas" w:eastAsia="Times New Roman" w:hAnsi="Consolas" w:cs="Times New Roman"/>
+          <w:color w:val="D4D4D4"/>
+          <w:sz w:val="21"/>
+          <w:szCs w:val="21"/>
+          <w:lang w:eastAsia="en-NZ"/>
+        </w:rPr>
+      </w:pPr>
+      <w:r>
+        <w:rPr>
+          <w:rFonts w:ascii="Consolas" w:eastAsia="Times New Roman" w:hAnsi="Consolas" w:cs="Times New Roman"/>
+          <w:color w:val="CE9178"/>
+          <w:sz w:val="21"/>
+          <w:szCs w:val="21"/>
+          <w:lang w:eastAsia="en-NZ"/>
+        </w:rPr>
+        <w:t>Parameters</w:t>
+      </w:r>
+    </w:p>
+    <w:p>
+      <w:pPr>
+        <w:shd w:val="clear" w:color="auto" w:fill="1E1E1E"/>
+        <w:spacing w:after="0" w:line="285" w:lineRule="atLeast"/>
+        <w:rPr>
+          <w:rFonts w:ascii="Consolas" w:eastAsia="Times New Roman" w:hAnsi="Consolas" w:cs="Times New Roman"/>
+          <w:color w:val="D4D4D4"/>
+          <w:sz w:val="21"/>
+          <w:szCs w:val="21"/>
+          <w:lang w:eastAsia="en-NZ"/>
+        </w:rPr>
+      </w:pPr>
+      <w:r>
+        <w:rPr>
+          <w:rFonts w:ascii="Consolas" w:eastAsia="Times New Roman" w:hAnsi="Consolas" w:cs="Times New Roman"/>
+          <w:color w:val="CE9178"/>
+          <w:sz w:val="21"/>
+          <w:szCs w:val="21"/>
+          <w:lang w:eastAsia="en-NZ"/>
+        </w:rPr>
+        <w:t>    ----------</w:t>
+      </w:r>
+    </w:p>
+    <w:p>
+      <w:pPr>
+        <w:shd w:val="clear" w:color="auto" w:fill="1E1E1E"/>
+        <w:spacing w:after="0" w:line="285" w:lineRule="atLeast"/>
+        <w:rPr>
+          <w:rFonts w:ascii="Consolas" w:eastAsia="Times New Roman" w:hAnsi="Consolas" w:cs="Times New Roman"/>
+          <w:color w:val="D4D4D4"/>
+          <w:sz w:val="21"/>
+          <w:szCs w:val="21"/>
+          <w:lang w:eastAsia="en-NZ"/>
+        </w:rPr>
+      </w:pPr>
+      <w:r>
+        <w:rPr>
+          <w:rFonts w:ascii="Consolas" w:eastAsia="Times New Roman" w:hAnsi="Consolas" w:cs="Times New Roman"/>
+          <w:color w:val="CE9178"/>
+          <w:sz w:val="21"/>
+          <w:szCs w:val="21"/>
+          <w:lang w:eastAsia="en-NZ"/>
+        </w:rPr>
+        <w:t>    </w:t>
+      </w:r>
+    </w:p>
+    <w:p>
+      <w:pPr>
+        <w:shd w:val="clear" w:color="auto" w:fill="1E1E1E"/>
+        <w:spacing w:after="0" w:line="285" w:lineRule="atLeast"/>
+        <w:rPr>
+          <w:rFonts w:ascii="Consolas" w:eastAsia="Times New Roman" w:hAnsi="Consolas" w:cs="Times New Roman"/>
+          <w:color w:val="D4D4D4"/>
+          <w:sz w:val="21"/>
+          <w:szCs w:val="21"/>
+          <w:lang w:eastAsia="en-NZ"/>
+        </w:rPr>
+      </w:pPr>
+      <w:r>
+        <w:rPr>
+          <w:rFonts w:ascii="Consolas" w:eastAsia="Times New Roman" w:hAnsi="Consolas" w:cs="Times New Roman"/>
+          <w:color w:val="CE9178"/>
+          <w:sz w:val="21"/>
+          <w:szCs w:val="21"/>
+          <w:lang w:eastAsia="en-NZ"/>
+        </w:rPr>
+        <w:t>    </w:t>
+      </w:r>
+      <w:proofErr w:type="spellStart"/>
+      <w:r>
+        <w:rPr>
+          <w:rFonts w:ascii="Consolas" w:eastAsia="Times New Roman" w:hAnsi="Consolas" w:cs="Times New Roman"/>
+          <w:color w:val="CE9178"/>
+          <w:sz w:val="21"/>
+          <w:szCs w:val="21"/>
+          <w:lang w:eastAsia="en-NZ"/>
+        </w:rPr>
+        <w:t>particle_poses</w:t>
+      </w:r>
+      <w:proofErr w:type="spellEnd"/>
+      <w:r>
+        <w:rPr>
+          <w:rFonts w:ascii="Consolas" w:eastAsia="Times New Roman" w:hAnsi="Consolas" w:cs="Times New Roman"/>
+          <w:color w:val="CE9178"/>
+          <w:sz w:val="21"/>
+          <w:szCs w:val="21"/>
+          <w:lang w:eastAsia="en-NZ"/>
+        </w:rPr>
+        <w:t>: an M x 3 array of </w:t>
+      </w:r>
+      <w:proofErr w:type="spellStart"/>
+      <w:r>
+        <w:rPr>
+          <w:rFonts w:ascii="Consolas" w:eastAsia="Times New Roman" w:hAnsi="Consolas" w:cs="Times New Roman"/>
+          <w:color w:val="CE9178"/>
+          <w:sz w:val="21"/>
+          <w:szCs w:val="21"/>
+          <w:lang w:eastAsia="en-NZ"/>
+        </w:rPr>
+        <w:t>particle_poses</w:t>
+      </w:r>
+      <w:proofErr w:type="spellEnd"/>
+      <w:r>
+        <w:rPr>
+          <w:rFonts w:ascii="Consolas" w:eastAsia="Times New Roman" w:hAnsi="Consolas" w:cs="Times New Roman"/>
+          <w:color w:val="CE9178"/>
+          <w:sz w:val="21"/>
+          <w:szCs w:val="21"/>
+          <w:lang w:eastAsia="en-NZ"/>
+        </w:rPr>
+        <w:t> (in the map</w:t>
+      </w:r>
+    </w:p>
+    <w:p>
+      <w:pPr>
+        <w:shd w:val="clear" w:color="auto" w:fill="1E1E1E"/>
+        <w:spacing w:after="0" w:line="285" w:lineRule="atLeast"/>
+        <w:rPr>
+          <w:rFonts w:ascii="Consolas" w:eastAsia="Times New Roman" w:hAnsi="Consolas" w:cs="Times New Roman"/>
+          <w:color w:val="D4D4D4"/>
+          <w:sz w:val="21"/>
+          <w:szCs w:val="21"/>
+          <w:lang w:eastAsia="en-NZ"/>
+        </w:rPr>
+      </w:pPr>
+      <w:r>
+        <w:rPr>
+          <w:rFonts w:ascii="Consolas" w:eastAsia="Times New Roman" w:hAnsi="Consolas" w:cs="Times New Roman"/>
+          <w:color w:val="CE9178"/>
+          <w:sz w:val="21"/>
+          <w:szCs w:val="21"/>
+          <w:lang w:eastAsia="en-NZ"/>
+        </w:rPr>
+        <w:t>    coordinate system) where M is the number of particles.  Each pose</w:t>
+      </w:r>
+    </w:p>
+    <w:p>
+      <w:pPr>
+        <w:shd w:val="clear" w:color="auto" w:fill="1E1E1E"/>
+        <w:spacing w:after="0" w:line="285" w:lineRule="atLeast"/>
+        <w:rPr>
+          <w:rFonts w:ascii="Consolas" w:eastAsia="Times New Roman" w:hAnsi="Consolas" w:cs="Times New Roman"/>
+          <w:color w:val="D4D4D4"/>
+          <w:sz w:val="21"/>
+          <w:szCs w:val="21"/>
+          <w:lang w:eastAsia="en-NZ"/>
+        </w:rPr>
+      </w:pPr>
+      <w:r>
+        <w:rPr>
+          <w:rFonts w:ascii="Consolas" w:eastAsia="Times New Roman" w:hAnsi="Consolas" w:cs="Times New Roman"/>
+          <w:color w:val="CE9178"/>
+          <w:sz w:val="21"/>
+          <w:szCs w:val="21"/>
+          <w:lang w:eastAsia="en-NZ"/>
+        </w:rPr>
+        <w:t>    is (x, y, theta) where x and y are in metres and theta is in</w:t>
+      </w:r>
+    </w:p>
+    <w:p>
+      <w:pPr>
+        <w:shd w:val="clear" w:color="auto" w:fill="1E1E1E"/>
+        <w:spacing w:after="0" w:line="285" w:lineRule="atLeast"/>
+        <w:rPr>
+          <w:rFonts w:ascii="Consolas" w:eastAsia="Times New Roman" w:hAnsi="Consolas" w:cs="Times New Roman"/>
+          <w:color w:val="D4D4D4"/>
+          <w:sz w:val="21"/>
+          <w:szCs w:val="21"/>
+          <w:lang w:eastAsia="en-NZ"/>
+        </w:rPr>
+      </w:pPr>
+      <w:r>
+        <w:rPr>
+          <w:rFonts w:ascii="Consolas" w:eastAsia="Times New Roman" w:hAnsi="Consolas" w:cs="Times New Roman"/>
+          <w:color w:val="CE9178"/>
+          <w:sz w:val="21"/>
+          <w:szCs w:val="21"/>
+          <w:lang w:eastAsia="en-NZ"/>
+        </w:rPr>
+        <w:t>    radians.</w:t>
+      </w:r>
+    </w:p>
+    <w:p>
+      <w:pPr>
+        <w:shd w:val="clear" w:color="auto" w:fill="1E1E1E"/>
+        <w:spacing w:after="0" w:line="285" w:lineRule="atLeast"/>
+        <w:rPr>
+          <w:rFonts w:ascii="Consolas" w:eastAsia="Times New Roman" w:hAnsi="Consolas" w:cs="Times New Roman"/>
+          <w:color w:val="D4D4D4"/>
+          <w:sz w:val="21"/>
+          <w:szCs w:val="21"/>
+          <w:lang w:eastAsia="en-NZ"/>
+        </w:rPr>
+      </w:pPr>
+    </w:p>
+    <w:p>
+      <w:pPr>
+        <w:shd w:val="clear" w:color="auto" w:fill="1E1E1E"/>
+        <w:spacing w:after="0" w:line="285" w:lineRule="atLeast"/>
+        <w:rPr>
+          <w:rFonts w:ascii="Consolas" w:eastAsia="Times New Roman" w:hAnsi="Consolas" w:cs="Times New Roman"/>
+          <w:color w:val="D4D4D4"/>
+          <w:sz w:val="21"/>
+          <w:szCs w:val="21"/>
+          <w:lang w:eastAsia="en-NZ"/>
+        </w:rPr>
+      </w:pPr>
+      <w:r>
+        <w:rPr>
+          <w:rFonts w:ascii="Consolas" w:eastAsia="Times New Roman" w:hAnsi="Consolas" w:cs="Times New Roman"/>
+          <w:color w:val="CE9178"/>
+          <w:sz w:val="21"/>
+          <w:szCs w:val="21"/>
+          <w:lang w:eastAsia="en-NZ"/>
+        </w:rPr>
+        <w:t>    beacon_pose: the measured pose of the beacon (x, y, theta) in the</w:t>
+      </w:r>
+    </w:p>
+    <w:p>
+      <w:pPr>
+        <w:shd w:val="clear" w:color="auto" w:fill="1E1E1E"/>
+        <w:spacing w:after="0" w:line="285" w:lineRule="atLeast"/>
+        <w:rPr>
+          <w:rFonts w:ascii="Consolas" w:eastAsia="Times New Roman" w:hAnsi="Consolas" w:cs="Times New Roman"/>
+          <w:color w:val="D4D4D4"/>
+          <w:sz w:val="21"/>
+          <w:szCs w:val="21"/>
+          <w:lang w:eastAsia="en-NZ"/>
+        </w:rPr>
+      </w:pPr>
+      <w:r>
+        <w:rPr>
+          <w:rFonts w:ascii="Consolas" w:eastAsia="Times New Roman" w:hAnsi="Consolas" w:cs="Times New Roman"/>
+          <w:color w:val="CE9178"/>
+          <w:sz w:val="21"/>
+          <w:szCs w:val="21"/>
+          <w:lang w:eastAsia="en-NZ"/>
+        </w:rPr>
+        <w:t>    robot's camera coordinate system.</w:t>
+      </w:r>
+    </w:p>
+    <w:p>
+      <w:pPr>
+        <w:shd w:val="clear" w:color="auto" w:fill="1E1E1E"/>
+        <w:spacing w:after="0" w:line="285" w:lineRule="atLeast"/>
+        <w:rPr>
+          <w:rFonts w:ascii="Consolas" w:eastAsia="Times New Roman" w:hAnsi="Consolas" w:cs="Times New Roman"/>
+          <w:color w:val="D4D4D4"/>
+          <w:sz w:val="21"/>
+          <w:szCs w:val="21"/>
+          <w:lang w:eastAsia="en-NZ"/>
+        </w:rPr>
+      </w:pPr>
+    </w:p>
+    <w:p>
+      <w:pPr>
+        <w:shd w:val="clear" w:color="auto" w:fill="1E1E1E"/>
+        <w:spacing w:after="0" w:line="285" w:lineRule="atLeast"/>
+        <w:rPr>
+          <w:rFonts w:ascii="Consolas" w:eastAsia="Times New Roman" w:hAnsi="Consolas" w:cs="Times New Roman"/>
+          <w:color w:val="D4D4D4"/>
+          <w:sz w:val="21"/>
+          <w:szCs w:val="21"/>
+          <w:lang w:eastAsia="en-NZ"/>
+        </w:rPr>
+      </w:pPr>
+      <w:r>
+        <w:rPr>
+          <w:rFonts w:ascii="Consolas" w:eastAsia="Times New Roman" w:hAnsi="Consolas" w:cs="Times New Roman"/>
+          <w:color w:val="CE9178"/>
+          <w:sz w:val="21"/>
+          <w:szCs w:val="21"/>
+          <w:lang w:eastAsia="en-NZ"/>
+        </w:rPr>
+        <w:t>    beacon_loc: the pose of the currently visible beacon (x, y, theta)</w:t>
+      </w:r>
+    </w:p>
+    <w:p>
+      <w:pPr>
+        <w:shd w:val="clear" w:color="auto" w:fill="1E1E1E"/>
+        <w:spacing w:after="0" w:line="285" w:lineRule="atLeast"/>
+        <w:rPr>
+          <w:rFonts w:ascii="Consolas" w:eastAsia="Times New Roman" w:hAnsi="Consolas" w:cs="Times New Roman"/>
+          <w:color w:val="D4D4D4"/>
+          <w:sz w:val="21"/>
+          <w:szCs w:val="21"/>
+          <w:lang w:eastAsia="en-NZ"/>
+        </w:rPr>
+      </w:pPr>
+      <w:r>
+        <w:rPr>
+          <w:rFonts w:ascii="Consolas" w:eastAsia="Times New Roman" w:hAnsi="Consolas" w:cs="Times New Roman"/>
+          <w:color w:val="CE9178"/>
+          <w:sz w:val="21"/>
+          <w:szCs w:val="21"/>
+          <w:lang w:eastAsia="en-NZ"/>
+        </w:rPr>
+        <w:t>    in the map coordinate system.</w:t>
+      </w:r>
+    </w:p>
+    <w:p>
+      <w:pPr>
+        <w:shd w:val="clear" w:color="auto" w:fill="1E1E1E"/>
+        <w:spacing w:after="0" w:line="285" w:lineRule="atLeast"/>
+        <w:rPr>
+          <w:rFonts w:ascii="Consolas" w:eastAsia="Times New Roman" w:hAnsi="Consolas" w:cs="Times New Roman"/>
+          <w:color w:val="D4D4D4"/>
+          <w:sz w:val="21"/>
+          <w:szCs w:val="21"/>
+          <w:lang w:eastAsia="en-NZ"/>
+        </w:rPr>
+      </w:pPr>
+    </w:p>
+    <w:p>
+      <w:pPr>
+        <w:shd w:val="clear" w:color="auto" w:fill="1E1E1E"/>
+        <w:spacing w:after="0" w:line="285" w:lineRule="atLeast"/>
+        <w:rPr>
+          <w:rFonts w:ascii="Consolas" w:eastAsia="Times New Roman" w:hAnsi="Consolas" w:cs="Times New Roman"/>
+          <w:color w:val="D4D4D4"/>
+          <w:sz w:val="21"/>
+          <w:szCs w:val="21"/>
+          <w:lang w:eastAsia="en-NZ"/>
+        </w:rPr>
+      </w:pPr>
+      <w:r>
+        <w:rPr>
+          <w:rFonts w:ascii="Consolas" w:eastAsia="Times New Roman" w:hAnsi="Consolas" w:cs="Times New Roman"/>
+          <w:color w:val="D4D4D4"/>
+          <w:sz w:val="21"/>
+          <w:szCs w:val="21"/>
+          <w:lang w:eastAsia="en-NZ"/>
+        </w:rPr>
+        <w:t>    M = </w:t>
+      </w:r>
+      <w:proofErr w:type="spellStart"/>
+      <w:r>
+        <w:rPr>
+          <w:rFonts w:ascii="Consolas" w:eastAsia="Times New Roman" w:hAnsi="Consolas" w:cs="Times New Roman"/>
+          <w:color w:val="D4D4D4"/>
+          <w:sz w:val="21"/>
+          <w:szCs w:val="21"/>
+          <w:lang w:eastAsia="en-NZ"/>
+        </w:rPr>
+        <w:t>particle_poses.shape</w:t>
+      </w:r>
+      <w:proofErr w:type="spellEnd"/>
+      <w:r>
+        <w:rPr>
+          <w:rFonts w:ascii="Consolas" w:eastAsia="Times New Roman" w:hAnsi="Consolas" w:cs="Times New Roman"/>
+          <w:color w:val="D4D4D4"/>
+          <w:sz w:val="21"/>
+          <w:szCs w:val="21"/>
+          <w:lang w:eastAsia="en-NZ"/>
+        </w:rPr>
+        <w:t>[</w:t>
+      </w:r>
+      <w:r>
+        <w:rPr>
+          <w:rFonts w:ascii="Consolas" w:eastAsia="Times New Roman" w:hAnsi="Consolas" w:cs="Times New Roman"/>
+          <w:color w:val="B5CEA8"/>
+          <w:sz w:val="21"/>
+          <w:szCs w:val="21"/>
+          <w:lang w:eastAsia="en-NZ"/>
+        </w:rPr>
+        <w:t>0</w:t>
+      </w:r>
+      <w:r>
+        <w:rPr>
+          <w:rFonts w:ascii="Consolas" w:eastAsia="Times New Roman" w:hAnsi="Consolas" w:cs="Times New Roman"/>
+          <w:color w:val="D4D4D4"/>
+          <w:sz w:val="21"/>
+          <w:szCs w:val="21"/>
+          <w:lang w:eastAsia="en-NZ"/>
+        </w:rPr>
+        <w:t>]</w:t>
+      </w:r>
+    </w:p>
+    <w:p>
+      <w:pPr>
+        <w:shd w:val="clear" w:color="auto" w:fill="1E1E1E"/>
+        <w:spacing w:after="0" w:line="285" w:lineRule="atLeast"/>
+        <w:rPr>
+          <w:rFonts w:ascii="Consolas" w:eastAsia="Times New Roman" w:hAnsi="Consolas" w:cs="Times New Roman"/>
+          <w:color w:val="D4D4D4"/>
+          <w:sz w:val="21"/>
+          <w:szCs w:val="21"/>
+          <w:lang w:eastAsia="en-NZ"/>
+        </w:rPr>
+      </w:pPr>
+      <w:r>
+        <w:rPr>
+          <w:rFonts w:ascii="Consolas" w:eastAsia="Times New Roman" w:hAnsi="Consolas" w:cs="Times New Roman"/>
+          <w:color w:val="D4D4D4"/>
+          <w:sz w:val="21"/>
+          <w:szCs w:val="21"/>
+          <w:lang w:eastAsia="en-NZ"/>
+        </w:rPr>
+        <w:t>    </w:t>
+      </w:r>
+      <w:proofErr w:type="spellStart"/>
+      <w:r>
+        <w:rPr>
+          <w:rFonts w:ascii="Consolas" w:eastAsia="Times New Roman" w:hAnsi="Consolas" w:cs="Times New Roman"/>
+          <w:color w:val="D4D4D4"/>
+          <w:sz w:val="21"/>
+          <w:szCs w:val="21"/>
+          <w:lang w:eastAsia="en-NZ"/>
+        </w:rPr>
+        <w:t>particle_weights</w:t>
+      </w:r>
+      <w:proofErr w:type="spellEnd"/>
+      <w:r>
+        <w:rPr>
+          <w:rFonts w:ascii="Consolas" w:eastAsia="Times New Roman" w:hAnsi="Consolas" w:cs="Times New Roman"/>
+          <w:color w:val="D4D4D4"/>
+          <w:sz w:val="21"/>
+          <w:szCs w:val="21"/>
+          <w:lang w:eastAsia="en-NZ"/>
+        </w:rPr>
+        <w:t> = </w:t>
+      </w:r>
+      <w:proofErr w:type="spellStart"/>
+      <w:r>
+        <w:rPr>
+          <w:rFonts w:ascii="Consolas" w:eastAsia="Times New Roman" w:hAnsi="Consolas" w:cs="Times New Roman"/>
+          <w:color w:val="D4D4D4"/>
+          <w:sz w:val="21"/>
+          <w:szCs w:val="21"/>
+          <w:lang w:eastAsia="en-NZ"/>
+        </w:rPr>
+        <w:t>np.zeros</w:t>
+      </w:r>
+      <w:proofErr w:type="spellEnd"/>
+      <w:r>
+        <w:rPr>
+          <w:rFonts w:ascii="Consolas" w:eastAsia="Times New Roman" w:hAnsi="Consolas" w:cs="Times New Roman"/>
+          <w:color w:val="D4D4D4"/>
+          <w:sz w:val="21"/>
+          <w:szCs w:val="21"/>
+          <w:lang w:eastAsia="en-NZ"/>
+        </w:rPr>
+        <w:t>(M)</w:t>
+      </w:r>
+    </w:p>
+    <w:p>
+      <w:pPr>
+        <w:shd w:val="clear" w:color="auto" w:fill="1E1E1E"/>
+        <w:spacing w:after="0" w:line="285" w:lineRule="atLeast"/>
+        <w:rPr>
+          <w:rFonts w:ascii="Consolas" w:eastAsia="Times New Roman" w:hAnsi="Consolas" w:cs="Times New Roman"/>
+          <w:color w:val="D4D4D4"/>
+          <w:sz w:val="21"/>
+          <w:szCs w:val="21"/>
+          <w:lang w:eastAsia="en-NZ"/>
+        </w:rPr>
+      </w:pPr>
+    </w:p>
+    <w:p>
+      <w:pPr>
+        <w:shd w:val="clear" w:color="auto" w:fill="1E1E1E"/>
+        <w:spacing w:after="0" w:line="285" w:lineRule="atLeast"/>
+        <w:rPr>
+          <w:rFonts w:ascii="Consolas" w:eastAsia="Times New Roman" w:hAnsi="Consolas" w:cs="Times New Roman"/>
+          <w:color w:val="D4D4D4"/>
+          <w:sz w:val="21"/>
+          <w:szCs w:val="21"/>
+          <w:lang w:eastAsia="en-NZ"/>
+        </w:rPr>
+      </w:pPr>
+      <w:r>
+        <w:rPr>
+          <w:rFonts w:ascii="Consolas" w:eastAsia="Times New Roman" w:hAnsi="Consolas" w:cs="Times New Roman"/>
+          <w:color w:val="D4D4D4"/>
+          <w:sz w:val="21"/>
+          <w:szCs w:val="21"/>
+          <w:lang w:eastAsia="en-NZ"/>
+        </w:rPr>
+        <w:t>    r = </w:t>
+      </w:r>
+      <w:proofErr w:type="spellStart"/>
+      <w:r>
+        <w:rPr>
+          <w:rFonts w:ascii="Consolas" w:eastAsia="Times New Roman" w:hAnsi="Consolas" w:cs="Times New Roman"/>
+          <w:color w:val="D4D4D4"/>
+          <w:sz w:val="21"/>
+          <w:szCs w:val="21"/>
+          <w:lang w:eastAsia="en-NZ"/>
+        </w:rPr>
+        <w:t>np.sqrt</w:t>
+      </w:r>
+      <w:proofErr w:type="spellEnd"/>
+      <w:r>
+        <w:rPr>
+          <w:rFonts w:ascii="Consolas" w:eastAsia="Times New Roman" w:hAnsi="Consolas" w:cs="Times New Roman"/>
+          <w:color w:val="D4D4D4"/>
+          <w:sz w:val="21"/>
+          <w:szCs w:val="21"/>
+          <w:lang w:eastAsia="en-NZ"/>
+        </w:rPr>
+        <w:t>((</w:t>
+      </w:r>
+      <w:proofErr w:type="spellStart"/>
+      <w:r>
+        <w:rPr>
+          <w:rFonts w:ascii="Consolas" w:eastAsia="Times New Roman" w:hAnsi="Consolas" w:cs="Times New Roman"/>
+          <w:color w:val="D4D4D4"/>
+          <w:sz w:val="21"/>
+          <w:szCs w:val="21"/>
+          <w:lang w:eastAsia="en-NZ"/>
+        </w:rPr>
+        <w:t>beacon_pose</w:t>
+      </w:r>
+      <w:proofErr w:type="spellEnd"/>
+      <w:r>
+        <w:rPr>
+          <w:rFonts w:ascii="Consolas" w:eastAsia="Times New Roman" w:hAnsi="Consolas" w:cs="Times New Roman"/>
+          <w:color w:val="D4D4D4"/>
+          <w:sz w:val="21"/>
+          <w:szCs w:val="21"/>
+          <w:lang w:eastAsia="en-NZ"/>
+        </w:rPr>
+        <w:t>[</w:t>
+      </w:r>
+      <w:r>
+        <w:rPr>
+          <w:rFonts w:ascii="Consolas" w:eastAsia="Times New Roman" w:hAnsi="Consolas" w:cs="Times New Roman"/>
+          <w:color w:val="B5CEA8"/>
+          <w:sz w:val="21"/>
+          <w:szCs w:val="21"/>
+          <w:lang w:eastAsia="en-NZ"/>
+        </w:rPr>
+        <w:t>0</w:t>
+      </w:r>
+      <w:r>
+        <w:rPr>
+          <w:rFonts w:ascii="Consolas" w:eastAsia="Times New Roman" w:hAnsi="Consolas" w:cs="Times New Roman"/>
+          <w:color w:val="D4D4D4"/>
+          <w:sz w:val="21"/>
+          <w:szCs w:val="21"/>
+          <w:lang w:eastAsia="en-NZ"/>
+        </w:rPr>
+        <w:t>]) ** </w:t>
+      </w:r>
+      <w:r>
+        <w:rPr>
+          <w:rFonts w:ascii="Consolas" w:eastAsia="Times New Roman" w:hAnsi="Consolas" w:cs="Times New Roman"/>
+          <w:color w:val="B5CEA8"/>
+          <w:sz w:val="21"/>
+          <w:szCs w:val="21"/>
+          <w:lang w:eastAsia="en-NZ"/>
+        </w:rPr>
+        <w:t>2</w:t>
+      </w:r>
+      <w:r>
+        <w:rPr>
+          <w:rFonts w:ascii="Consolas" w:eastAsia="Times New Roman" w:hAnsi="Consolas" w:cs="Times New Roman"/>
+          <w:color w:val="D4D4D4"/>
+          <w:sz w:val="21"/>
+          <w:szCs w:val="21"/>
+          <w:lang w:eastAsia="en-NZ"/>
+        </w:rPr>
+        <w:t> + (</w:t>
+      </w:r>
+      <w:proofErr w:type="spellStart"/>
+      <w:r>
+        <w:rPr>
+          <w:rFonts w:ascii="Consolas" w:eastAsia="Times New Roman" w:hAnsi="Consolas" w:cs="Times New Roman"/>
+          <w:color w:val="D4D4D4"/>
+          <w:sz w:val="21"/>
+          <w:szCs w:val="21"/>
+          <w:lang w:eastAsia="en-NZ"/>
+        </w:rPr>
+        <w:t>beacon_pose</w:t>
+      </w:r>
+      <w:proofErr w:type="spellEnd"/>
+      <w:r>
+        <w:rPr>
+          <w:rFonts w:ascii="Consolas" w:eastAsia="Times New Roman" w:hAnsi="Consolas" w:cs="Times New Roman"/>
+          <w:color w:val="D4D4D4"/>
+          <w:sz w:val="21"/>
+          <w:szCs w:val="21"/>
+          <w:lang w:eastAsia="en-NZ"/>
+        </w:rPr>
+        <w:t>[</w:t>
+      </w:r>
+      <w:r>
+        <w:rPr>
+          <w:rFonts w:ascii="Consolas" w:eastAsia="Times New Roman" w:hAnsi="Consolas" w:cs="Times New Roman"/>
+          <w:color w:val="B5CEA8"/>
+          <w:sz w:val="21"/>
+          <w:szCs w:val="21"/>
+          <w:lang w:eastAsia="en-NZ"/>
+        </w:rPr>
+        <w:t>1</w:t>
+      </w:r>
+      <w:r>
+        <w:rPr>
+          <w:rFonts w:ascii="Consolas" w:eastAsia="Times New Roman" w:hAnsi="Consolas" w:cs="Times New Roman"/>
+          <w:color w:val="D4D4D4"/>
+          <w:sz w:val="21"/>
+          <w:szCs w:val="21"/>
+          <w:lang w:eastAsia="en-NZ"/>
+        </w:rPr>
+        <w:t>]) ** </w:t>
+      </w:r>
+      <w:r>
+        <w:rPr>
+          <w:rFonts w:ascii="Consolas" w:eastAsia="Times New Roman" w:hAnsi="Consolas" w:cs="Times New Roman"/>
+          <w:color w:val="B5CEA8"/>
+          <w:sz w:val="21"/>
+          <w:szCs w:val="21"/>
+          <w:lang w:eastAsia="en-NZ"/>
+        </w:rPr>
+        <w:t>2</w:t>
+      </w:r>
+      <w:r>
+        <w:rPr>
+          <w:rFonts w:ascii="Consolas" w:eastAsia="Times New Roman" w:hAnsi="Consolas" w:cs="Times New Roman"/>
+          <w:color w:val="D4D4D4"/>
+          <w:sz w:val="21"/>
+          <w:szCs w:val="21"/>
+          <w:lang w:eastAsia="en-NZ"/>
+        </w:rPr>
+        <w:t>)</w:t>
+      </w:r>
+    </w:p>
+    <w:p>
+      <w:pPr>
+        <w:shd w:val="clear" w:color="auto" w:fill="1E1E1E"/>
+        <w:spacing w:after="0" w:line="285" w:lineRule="atLeast"/>
+        <w:rPr>
+          <w:rFonts w:ascii="Consolas" w:eastAsia="Times New Roman" w:hAnsi="Consolas" w:cs="Times New Roman"/>
+          <w:color w:val="D4D4D4"/>
+          <w:sz w:val="21"/>
+          <w:szCs w:val="21"/>
+          <w:lang w:eastAsia="en-NZ"/>
+        </w:rPr>
+      </w:pPr>
+      <w:r>
+        <w:rPr>
+          <w:rFonts w:ascii="Consolas" w:eastAsia="Times New Roman" w:hAnsi="Consolas" w:cs="Times New Roman"/>
+          <w:color w:val="D4D4D4"/>
+          <w:sz w:val="21"/>
+          <w:szCs w:val="21"/>
+          <w:lang w:eastAsia="en-NZ"/>
+        </w:rPr>
+        <w:t>    phi = arctan2(</w:t>
+      </w:r>
+      <w:proofErr w:type="spellStart"/>
+      <w:r>
+        <w:rPr>
+          <w:rFonts w:ascii="Consolas" w:eastAsia="Times New Roman" w:hAnsi="Consolas" w:cs="Times New Roman"/>
+          <w:color w:val="D4D4D4"/>
+          <w:sz w:val="21"/>
+          <w:szCs w:val="21"/>
+          <w:lang w:eastAsia="en-NZ"/>
+        </w:rPr>
+        <w:t>beacon_pose</w:t>
+      </w:r>
+      <w:proofErr w:type="spellEnd"/>
+      <w:r>
+        <w:rPr>
+          <w:rFonts w:ascii="Consolas" w:eastAsia="Times New Roman" w:hAnsi="Consolas" w:cs="Times New Roman"/>
+          <w:color w:val="D4D4D4"/>
+          <w:sz w:val="21"/>
+          <w:szCs w:val="21"/>
+          <w:lang w:eastAsia="en-NZ"/>
+        </w:rPr>
+        <w:t>[</w:t>
+      </w:r>
+      <w:r>
+        <w:rPr>
+          <w:rFonts w:ascii="Consolas" w:eastAsia="Times New Roman" w:hAnsi="Consolas" w:cs="Times New Roman"/>
+          <w:color w:val="B5CEA8"/>
+          <w:sz w:val="21"/>
+          <w:szCs w:val="21"/>
+          <w:lang w:eastAsia="en-NZ"/>
+        </w:rPr>
+        <w:t>1</w:t>
+      </w:r>
+      <w:r>
+        <w:rPr>
+          <w:rFonts w:ascii="Consolas" w:eastAsia="Times New Roman" w:hAnsi="Consolas" w:cs="Times New Roman"/>
+          <w:color w:val="D4D4D4"/>
+          <w:sz w:val="21"/>
+          <w:szCs w:val="21"/>
+          <w:lang w:eastAsia="en-NZ"/>
+        </w:rPr>
+        <w:t>], </w:t>
+      </w:r>
+      <w:proofErr w:type="spellStart"/>
+      <w:r>
+        <w:rPr>
+          <w:rFonts w:ascii="Consolas" w:eastAsia="Times New Roman" w:hAnsi="Consolas" w:cs="Times New Roman"/>
+          <w:color w:val="D4D4D4"/>
+          <w:sz w:val="21"/>
+          <w:szCs w:val="21"/>
+          <w:lang w:eastAsia="en-NZ"/>
+        </w:rPr>
+        <w:t>beacon_pose</w:t>
+      </w:r>
+      <w:proofErr w:type="spellEnd"/>
+      <w:r>
+        <w:rPr>
+          <w:rFonts w:ascii="Consolas" w:eastAsia="Times New Roman" w:hAnsi="Consolas" w:cs="Times New Roman"/>
+          <w:color w:val="D4D4D4"/>
+          <w:sz w:val="21"/>
+          <w:szCs w:val="21"/>
+          <w:lang w:eastAsia="en-NZ"/>
+        </w:rPr>
+        <w:t>[</w:t>
+      </w:r>
+      <w:r>
+        <w:rPr>
+          <w:rFonts w:ascii="Consolas" w:eastAsia="Times New Roman" w:hAnsi="Consolas" w:cs="Times New Roman"/>
+          <w:color w:val="B5CEA8"/>
+          <w:sz w:val="21"/>
+          <w:szCs w:val="21"/>
+          <w:lang w:eastAsia="en-NZ"/>
+        </w:rPr>
+        <w:t>0</w:t>
+      </w:r>
+      <w:r>
+        <w:rPr>
+          <w:rFonts w:ascii="Consolas" w:eastAsia="Times New Roman" w:hAnsi="Consolas" w:cs="Times New Roman"/>
+          <w:color w:val="D4D4D4"/>
+          <w:sz w:val="21"/>
+          <w:szCs w:val="21"/>
+          <w:lang w:eastAsia="en-NZ"/>
+        </w:rPr>
+        <w:t>])</w:t>
+      </w:r>
+    </w:p>
+    <w:p>
+      <w:pPr>
+        <w:shd w:val="clear" w:color="auto" w:fill="1E1E1E"/>
+        <w:spacing w:after="0" w:line="285" w:lineRule="atLeast"/>
+        <w:rPr>
+          <w:rFonts w:ascii="Consolas" w:eastAsia="Times New Roman" w:hAnsi="Consolas" w:cs="Times New Roman"/>
+          <w:color w:val="D4D4D4"/>
+          <w:sz w:val="21"/>
+          <w:szCs w:val="21"/>
+          <w:lang w:eastAsia="en-NZ"/>
+        </w:rPr>
+      </w:pPr>
+    </w:p>
+    <w:p>
+      <w:pPr>
+        <w:shd w:val="clear" w:color="auto" w:fill="1E1E1E"/>
+        <w:spacing w:after="0" w:line="285" w:lineRule="atLeast"/>
+        <w:rPr>
+          <w:rFonts w:ascii="Consolas" w:eastAsia="Times New Roman" w:hAnsi="Consolas" w:cs="Times New Roman"/>
+          <w:color w:val="D4D4D4"/>
+          <w:sz w:val="21"/>
+          <w:szCs w:val="21"/>
+          <w:lang w:eastAsia="en-NZ"/>
+        </w:rPr>
+      </w:pPr>
+      <w:r>
+        <w:rPr>
+          <w:rFonts w:ascii="Consolas" w:eastAsia="Times New Roman" w:hAnsi="Consolas" w:cs="Times New Roman"/>
+          <w:color w:val="D4D4D4"/>
+          <w:sz w:val="21"/>
+          <w:szCs w:val="21"/>
+          <w:lang w:eastAsia="en-NZ"/>
+        </w:rPr>
+        <w:t>    </w:t>
+      </w:r>
+      <w:proofErr w:type="spellStart"/>
+      <w:r>
+        <w:rPr>
+          <w:rFonts w:ascii="Consolas" w:eastAsia="Times New Roman" w:hAnsi="Consolas" w:cs="Times New Roman"/>
+          <w:color w:val="C586C0"/>
+          <w:sz w:val="21"/>
+          <w:szCs w:val="21"/>
+          <w:lang w:eastAsia="en-NZ"/>
+        </w:rPr>
+        <w:t>for</w:t>
+      </w:r>
+      <w:r>
+        <w:rPr>
+          <w:rFonts w:ascii="Consolas" w:eastAsia="Times New Roman" w:hAnsi="Consolas" w:cs="Times New Roman"/>
+          <w:color w:val="D4D4D4"/>
+          <w:sz w:val="21"/>
+          <w:szCs w:val="21"/>
+          <w:lang w:eastAsia="en-NZ"/>
+        </w:rPr>
+        <w:t> m</w:t>
+      </w:r>
+      <w:proofErr w:type="spellEnd"/>
+      <w:r>
+        <w:rPr>
+          <w:rFonts w:ascii="Consolas" w:eastAsia="Times New Roman" w:hAnsi="Consolas" w:cs="Times New Roman"/>
+          <w:color w:val="D4D4D4"/>
+          <w:sz w:val="21"/>
+          <w:szCs w:val="21"/>
+          <w:lang w:eastAsia="en-NZ"/>
+        </w:rPr>
+        <w:t> </w:t>
+      </w:r>
+      <w:r>
+        <w:rPr>
+          <w:rFonts w:ascii="Consolas" w:eastAsia="Times New Roman" w:hAnsi="Consolas" w:cs="Times New Roman"/>
+          <w:color w:val="C586C0"/>
+          <w:sz w:val="21"/>
+          <w:szCs w:val="21"/>
+          <w:lang w:eastAsia="en-NZ"/>
+        </w:rPr>
+        <w:t>in</w:t>
+      </w:r>
+      <w:r>
+        <w:rPr>
+          <w:rFonts w:ascii="Consolas" w:eastAsia="Times New Roman" w:hAnsi="Consolas" w:cs="Times New Roman"/>
+          <w:color w:val="D4D4D4"/>
+          <w:sz w:val="21"/>
+          <w:szCs w:val="21"/>
+          <w:lang w:eastAsia="en-NZ"/>
+        </w:rPr>
+        <w:t> </w:t>
+      </w:r>
+      <w:r>
+        <w:rPr>
+          <w:rFonts w:ascii="Consolas" w:eastAsia="Times New Roman" w:hAnsi="Consolas" w:cs="Times New Roman"/>
+          <w:color w:val="DCDCAA"/>
+          <w:sz w:val="21"/>
+          <w:szCs w:val="21"/>
+          <w:lang w:eastAsia="en-NZ"/>
+        </w:rPr>
+        <w:t>range</w:t>
+      </w:r>
+      <w:r>
+        <w:rPr>
+          <w:rFonts w:ascii="Consolas" w:eastAsia="Times New Roman" w:hAnsi="Consolas" w:cs="Times New Roman"/>
+          <w:color w:val="D4D4D4"/>
+          <w:sz w:val="21"/>
+          <w:szCs w:val="21"/>
+          <w:lang w:eastAsia="en-NZ"/>
+        </w:rPr>
+        <w:t>(M):</w:t>
+      </w:r>
+    </w:p>
+    <w:p>
+      <w:pPr>
+        <w:shd w:val="clear" w:color="auto" w:fill="1E1E1E"/>
+        <w:spacing w:after="0" w:line="285" w:lineRule="atLeast"/>
+        <w:rPr>
+          <w:rFonts w:ascii="Consolas" w:eastAsia="Times New Roman" w:hAnsi="Consolas" w:cs="Times New Roman"/>
+          <w:color w:val="D4D4D4"/>
+          <w:sz w:val="21"/>
+          <w:szCs w:val="21"/>
+          <w:lang w:eastAsia="en-NZ"/>
+        </w:rPr>
+      </w:pPr>
+      <w:r>
+        <w:rPr>
+          <w:rFonts w:ascii="Consolas" w:eastAsia="Times New Roman" w:hAnsi="Consolas" w:cs="Times New Roman"/>
+          <w:color w:val="D4D4D4"/>
+          <w:sz w:val="21"/>
+          <w:szCs w:val="21"/>
+          <w:lang w:eastAsia="en-NZ"/>
+        </w:rPr>
+        <w:lastRenderedPageBreak/>
+        <w:t>        r_m = np.sqrt((beacon_loc[</w:t>
+      </w:r>
+      <w:r>
+        <w:rPr>
+          <w:rFonts w:ascii="Consolas" w:eastAsia="Times New Roman" w:hAnsi="Consolas" w:cs="Times New Roman"/>
+          <w:color w:val="B5CEA8"/>
+          <w:sz w:val="21"/>
+          <w:szCs w:val="21"/>
+          <w:lang w:eastAsia="en-NZ"/>
+        </w:rPr>
+        <w:t>0</w:t>
+      </w:r>
+      <w:r>
+        <w:rPr>
+          <w:rFonts w:ascii="Consolas" w:eastAsia="Times New Roman" w:hAnsi="Consolas" w:cs="Times New Roman"/>
+          <w:color w:val="D4D4D4"/>
+          <w:sz w:val="21"/>
+          <w:szCs w:val="21"/>
+          <w:lang w:eastAsia="en-NZ"/>
+        </w:rPr>
+        <w:t>] - particle_poses[m][</w:t>
+      </w:r>
+      <w:r>
+        <w:rPr>
+          <w:rFonts w:ascii="Consolas" w:eastAsia="Times New Roman" w:hAnsi="Consolas" w:cs="Times New Roman"/>
+          <w:color w:val="B5CEA8"/>
+          <w:sz w:val="21"/>
+          <w:szCs w:val="21"/>
+          <w:lang w:eastAsia="en-NZ"/>
+        </w:rPr>
+        <w:t>0</w:t>
+      </w:r>
+      <w:r>
+        <w:rPr>
+          <w:rFonts w:ascii="Consolas" w:eastAsia="Times New Roman" w:hAnsi="Consolas" w:cs="Times New Roman"/>
+          <w:color w:val="D4D4D4"/>
+          <w:sz w:val="21"/>
+          <w:szCs w:val="21"/>
+          <w:lang w:eastAsia="en-NZ"/>
+        </w:rPr>
+        <w:t>]) ** </w:t>
+      </w:r>
+      <w:r>
+        <w:rPr>
+          <w:rFonts w:ascii="Consolas" w:eastAsia="Times New Roman" w:hAnsi="Consolas" w:cs="Times New Roman"/>
+          <w:color w:val="B5CEA8"/>
+          <w:sz w:val="21"/>
+          <w:szCs w:val="21"/>
+          <w:lang w:eastAsia="en-NZ"/>
+        </w:rPr>
+        <w:t>2</w:t>
+      </w:r>
+      <w:r>
+        <w:rPr>
+          <w:rFonts w:ascii="Consolas" w:eastAsia="Times New Roman" w:hAnsi="Consolas" w:cs="Times New Roman"/>
+          <w:color w:val="D4D4D4"/>
+          <w:sz w:val="21"/>
+          <w:szCs w:val="21"/>
+          <w:lang w:eastAsia="en-NZ"/>
+        </w:rPr>
+        <w:t> + (beacon_loc[</w:t>
+      </w:r>
+      <w:r>
+        <w:rPr>
+          <w:rFonts w:ascii="Consolas" w:eastAsia="Times New Roman" w:hAnsi="Consolas" w:cs="Times New Roman"/>
+          <w:color w:val="B5CEA8"/>
+          <w:sz w:val="21"/>
+          <w:szCs w:val="21"/>
+          <w:lang w:eastAsia="en-NZ"/>
+        </w:rPr>
+        <w:t>1</w:t>
+      </w:r>
+      <w:r>
+        <w:rPr>
+          <w:rFonts w:ascii="Consolas" w:eastAsia="Times New Roman" w:hAnsi="Consolas" w:cs="Times New Roman"/>
+          <w:color w:val="D4D4D4"/>
+          <w:sz w:val="21"/>
+          <w:szCs w:val="21"/>
+          <w:lang w:eastAsia="en-NZ"/>
+        </w:rPr>
+        <w:t>] - particle_poses[m][</w:t>
+      </w:r>
+      <w:r>
+        <w:rPr>
+          <w:rFonts w:ascii="Consolas" w:eastAsia="Times New Roman" w:hAnsi="Consolas" w:cs="Times New Roman"/>
+          <w:color w:val="B5CEA8"/>
+          <w:sz w:val="21"/>
+          <w:szCs w:val="21"/>
+          <w:lang w:eastAsia="en-NZ"/>
+        </w:rPr>
+        <w:t>1</w:t>
+      </w:r>
+      <w:r>
+        <w:rPr>
+          <w:rFonts w:ascii="Consolas" w:eastAsia="Times New Roman" w:hAnsi="Consolas" w:cs="Times New Roman"/>
+          <w:color w:val="D4D4D4"/>
+          <w:sz w:val="21"/>
+          <w:szCs w:val="21"/>
+          <w:lang w:eastAsia="en-NZ"/>
+        </w:rPr>
+        <w:t>]) ** </w:t>
+      </w:r>
+      <w:r>
+        <w:rPr>
+          <w:rFonts w:ascii="Consolas" w:eastAsia="Times New Roman" w:hAnsi="Consolas" w:cs="Times New Roman"/>
+          <w:color w:val="B5CEA8"/>
+          <w:sz w:val="21"/>
+          <w:szCs w:val="21"/>
+          <w:lang w:eastAsia="en-NZ"/>
+        </w:rPr>
+        <w:t>2</w:t>
+      </w:r>
+      <w:r>
+        <w:rPr>
+          <w:rFonts w:ascii="Consolas" w:eastAsia="Times New Roman" w:hAnsi="Consolas" w:cs="Times New Roman"/>
+          <w:color w:val="D4D4D4"/>
+          <w:sz w:val="21"/>
+          <w:szCs w:val="21"/>
+          <w:lang w:eastAsia="en-NZ"/>
+        </w:rPr>
+        <w:t>) </w:t>
+      </w:r>
+    </w:p>
+    <w:p>
+      <w:pPr>
+        <w:shd w:val="clear" w:color="auto" w:fill="1E1E1E"/>
+        <w:spacing w:after="0" w:line="285" w:lineRule="atLeast"/>
+        <w:rPr>
+          <w:rFonts w:ascii="Consolas" w:eastAsia="Times New Roman" w:hAnsi="Consolas" w:cs="Times New Roman"/>
+          <w:color w:val="D4D4D4"/>
+          <w:sz w:val="21"/>
+          <w:szCs w:val="21"/>
+          <w:lang w:eastAsia="en-NZ"/>
+        </w:rPr>
+      </w:pPr>
+      <w:r>
+        <w:rPr>
+          <w:rFonts w:ascii="Consolas" w:eastAsia="Times New Roman" w:hAnsi="Consolas" w:cs="Times New Roman"/>
+          <w:color w:val="D4D4D4"/>
+          <w:sz w:val="21"/>
+          <w:szCs w:val="21"/>
+          <w:lang w:eastAsia="en-NZ"/>
+        </w:rPr>
+        <w:t>        phi_m = angle_difference(arctan2(beacon_loc[</w:t>
+      </w:r>
+      <w:r>
+        <w:rPr>
+          <w:rFonts w:ascii="Consolas" w:eastAsia="Times New Roman" w:hAnsi="Consolas" w:cs="Times New Roman"/>
+          <w:color w:val="B5CEA8"/>
+          <w:sz w:val="21"/>
+          <w:szCs w:val="21"/>
+          <w:lang w:eastAsia="en-NZ"/>
+        </w:rPr>
+        <w:t>1</w:t>
+      </w:r>
+      <w:r>
+        <w:rPr>
+          <w:rFonts w:ascii="Consolas" w:eastAsia="Times New Roman" w:hAnsi="Consolas" w:cs="Times New Roman"/>
+          <w:color w:val="D4D4D4"/>
+          <w:sz w:val="21"/>
+          <w:szCs w:val="21"/>
+          <w:lang w:eastAsia="en-NZ"/>
+        </w:rPr>
+        <w:t>] - particle_poses[m][</w:t>
+      </w:r>
+      <w:r>
+        <w:rPr>
+          <w:rFonts w:ascii="Consolas" w:eastAsia="Times New Roman" w:hAnsi="Consolas" w:cs="Times New Roman"/>
+          <w:color w:val="B5CEA8"/>
+          <w:sz w:val="21"/>
+          <w:szCs w:val="21"/>
+          <w:lang w:eastAsia="en-NZ"/>
+        </w:rPr>
+        <w:t>1</w:t>
+      </w:r>
+      <w:r>
+        <w:rPr>
+          <w:rFonts w:ascii="Consolas" w:eastAsia="Times New Roman" w:hAnsi="Consolas" w:cs="Times New Roman"/>
+          <w:color w:val="D4D4D4"/>
+          <w:sz w:val="21"/>
+          <w:szCs w:val="21"/>
+          <w:lang w:eastAsia="en-NZ"/>
+        </w:rPr>
+        <w:t>], beacon_loc[</w:t>
+      </w:r>
+      <w:r>
+        <w:rPr>
+          <w:rFonts w:ascii="Consolas" w:eastAsia="Times New Roman" w:hAnsi="Consolas" w:cs="Times New Roman"/>
+          <w:color w:val="B5CEA8"/>
+          <w:sz w:val="21"/>
+          <w:szCs w:val="21"/>
+          <w:lang w:eastAsia="en-NZ"/>
+        </w:rPr>
+        <w:t>0</w:t>
+      </w:r>
+      <w:r>
+        <w:rPr>
+          <w:rFonts w:ascii="Consolas" w:eastAsia="Times New Roman" w:hAnsi="Consolas" w:cs="Times New Roman"/>
+          <w:color w:val="D4D4D4"/>
+          <w:sz w:val="21"/>
+          <w:szCs w:val="21"/>
+          <w:lang w:eastAsia="en-NZ"/>
+        </w:rPr>
+        <w:t>] - particle_poses[m][</w:t>
+      </w:r>
+      <w:r>
+        <w:rPr>
+          <w:rFonts w:ascii="Consolas" w:eastAsia="Times New Roman" w:hAnsi="Consolas" w:cs="Times New Roman"/>
+          <w:color w:val="B5CEA8"/>
+          <w:sz w:val="21"/>
+          <w:szCs w:val="21"/>
+          <w:lang w:eastAsia="en-NZ"/>
+        </w:rPr>
+        <w:t>0</w:t>
+      </w:r>
+      <w:r>
+        <w:rPr>
+          <w:rFonts w:ascii="Consolas" w:eastAsia="Times New Roman" w:hAnsi="Consolas" w:cs="Times New Roman"/>
+          <w:color w:val="D4D4D4"/>
+          <w:sz w:val="21"/>
+          <w:szCs w:val="21"/>
+          <w:lang w:eastAsia="en-NZ"/>
+        </w:rPr>
+        <w:t>]), particle_poses[m][</w:t>
+      </w:r>
+      <w:r>
+        <w:rPr>
+          <w:rFonts w:ascii="Consolas" w:eastAsia="Times New Roman" w:hAnsi="Consolas" w:cs="Times New Roman"/>
+          <w:color w:val="B5CEA8"/>
+          <w:sz w:val="21"/>
+          <w:szCs w:val="21"/>
+          <w:lang w:eastAsia="en-NZ"/>
+        </w:rPr>
+        <w:t>2</w:t>
+      </w:r>
+      <w:r>
+        <w:rPr>
+          <w:rFonts w:ascii="Consolas" w:eastAsia="Times New Roman" w:hAnsi="Consolas" w:cs="Times New Roman"/>
+          <w:color w:val="D4D4D4"/>
+          <w:sz w:val="21"/>
+          <w:szCs w:val="21"/>
+          <w:lang w:eastAsia="en-NZ"/>
+        </w:rPr>
+        <w:t>])</w:t>
+      </w:r>
+    </w:p>
+    <w:p>
+      <w:pPr>
+        <w:shd w:val="clear" w:color="auto" w:fill="1E1E1E"/>
+        <w:spacing w:after="0" w:line="285" w:lineRule="atLeast"/>
+        <w:rPr>
+          <w:rFonts w:ascii="Consolas" w:eastAsia="Times New Roman" w:hAnsi="Consolas" w:cs="Times New Roman"/>
+          <w:color w:val="D4D4D4"/>
+          <w:sz w:val="21"/>
+          <w:szCs w:val="21"/>
+          <w:lang w:eastAsia="en-NZ"/>
+        </w:rPr>
+      </w:pPr>
+    </w:p>
+    <w:p>
+      <w:pPr>
+        <w:shd w:val="clear" w:color="auto" w:fill="1E1E1E"/>
+        <w:spacing w:after="0" w:line="285" w:lineRule="atLeast"/>
+        <w:rPr>
+          <w:rFonts w:ascii="Consolas" w:eastAsia="Times New Roman" w:hAnsi="Consolas" w:cs="Times New Roman"/>
+          <w:color w:val="D4D4D4"/>
+          <w:sz w:val="21"/>
+          <w:szCs w:val="21"/>
+          <w:lang w:eastAsia="en-NZ"/>
+        </w:rPr>
+      </w:pPr>
+      <w:r>
+        <w:rPr>
+          <w:rFonts w:ascii="Consolas" w:eastAsia="Times New Roman" w:hAnsi="Consolas" w:cs="Times New Roman"/>
+          <w:color w:val="D4D4D4"/>
+          <w:sz w:val="21"/>
+          <w:szCs w:val="21"/>
+          <w:lang w:eastAsia="en-NZ"/>
+        </w:rPr>
+        <w:t>        </w:t>
+      </w:r>
+      <w:proofErr w:type="spellStart"/>
+      <w:r>
+        <w:rPr>
+          <w:rFonts w:ascii="Consolas" w:eastAsia="Times New Roman" w:hAnsi="Consolas" w:cs="Times New Roman"/>
+          <w:color w:val="D4D4D4"/>
+          <w:sz w:val="21"/>
+          <w:szCs w:val="21"/>
+          <w:lang w:eastAsia="en-NZ"/>
+        </w:rPr>
+        <w:t>r_val</w:t>
+      </w:r>
+      <w:proofErr w:type="spellEnd"/>
+      <w:r>
+        <w:rPr>
+          <w:rFonts w:ascii="Consolas" w:eastAsia="Times New Roman" w:hAnsi="Consolas" w:cs="Times New Roman"/>
+          <w:color w:val="D4D4D4"/>
+          <w:sz w:val="21"/>
+          <w:szCs w:val="21"/>
+          <w:lang w:eastAsia="en-NZ"/>
+        </w:rPr>
+        <w:t> = r - </w:t>
+      </w:r>
+      <w:proofErr w:type="spellStart"/>
+      <w:r>
+        <w:rPr>
+          <w:rFonts w:ascii="Consolas" w:eastAsia="Times New Roman" w:hAnsi="Consolas" w:cs="Times New Roman"/>
+          <w:color w:val="D4D4D4"/>
+          <w:sz w:val="21"/>
+          <w:szCs w:val="21"/>
+          <w:lang w:eastAsia="en-NZ"/>
+        </w:rPr>
+        <w:t>r_m</w:t>
+      </w:r>
+      <w:proofErr w:type="spellEnd"/>
+    </w:p>
+    <w:p>
+      <w:pPr>
+        <w:shd w:val="clear" w:color="auto" w:fill="1E1E1E"/>
+        <w:spacing w:after="0" w:line="285" w:lineRule="atLeast"/>
+        <w:rPr>
+          <w:rFonts w:ascii="Consolas" w:eastAsia="Times New Roman" w:hAnsi="Consolas" w:cs="Times New Roman"/>
+          <w:color w:val="D4D4D4"/>
+          <w:sz w:val="21"/>
+          <w:szCs w:val="21"/>
+          <w:lang w:eastAsia="en-NZ"/>
+        </w:rPr>
+      </w:pPr>
+      <w:r>
+        <w:rPr>
+          <w:rFonts w:ascii="Consolas" w:eastAsia="Times New Roman" w:hAnsi="Consolas" w:cs="Times New Roman"/>
+          <w:color w:val="D4D4D4"/>
+          <w:sz w:val="21"/>
+          <w:szCs w:val="21"/>
+          <w:lang w:eastAsia="en-NZ"/>
+        </w:rPr>
+        <w:t>        </w:t>
+      </w:r>
+      <w:proofErr w:type="spellStart"/>
+      <w:r>
+        <w:rPr>
+          <w:rFonts w:ascii="Consolas" w:eastAsia="Times New Roman" w:hAnsi="Consolas" w:cs="Times New Roman"/>
+          <w:color w:val="D4D4D4"/>
+          <w:sz w:val="21"/>
+          <w:szCs w:val="21"/>
+          <w:lang w:eastAsia="en-NZ"/>
+        </w:rPr>
+        <w:t>phi_val</w:t>
+      </w:r>
+      <w:proofErr w:type="spellEnd"/>
+      <w:r>
+        <w:rPr>
+          <w:rFonts w:ascii="Consolas" w:eastAsia="Times New Roman" w:hAnsi="Consolas" w:cs="Times New Roman"/>
+          <w:color w:val="D4D4D4"/>
+          <w:sz w:val="21"/>
+          <w:szCs w:val="21"/>
+          <w:lang w:eastAsia="en-NZ"/>
+        </w:rPr>
+        <w:t> = </w:t>
+      </w:r>
+      <w:proofErr w:type="spellStart"/>
+      <w:r>
+        <w:rPr>
+          <w:rFonts w:ascii="Consolas" w:eastAsia="Times New Roman" w:hAnsi="Consolas" w:cs="Times New Roman"/>
+          <w:color w:val="D4D4D4"/>
+          <w:sz w:val="21"/>
+          <w:szCs w:val="21"/>
+          <w:lang w:eastAsia="en-NZ"/>
+        </w:rPr>
+        <w:t>angle_difference</w:t>
+      </w:r>
+      <w:proofErr w:type="spellEnd"/>
+      <w:r>
+        <w:rPr>
+          <w:rFonts w:ascii="Consolas" w:eastAsia="Times New Roman" w:hAnsi="Consolas" w:cs="Times New Roman"/>
+          <w:color w:val="D4D4D4"/>
+          <w:sz w:val="21"/>
+          <w:szCs w:val="21"/>
+          <w:lang w:eastAsia="en-NZ"/>
+        </w:rPr>
+        <w:t>(phi, </w:t>
+      </w:r>
+      <w:proofErr w:type="spellStart"/>
+      <w:r>
+        <w:rPr>
+          <w:rFonts w:ascii="Consolas" w:eastAsia="Times New Roman" w:hAnsi="Consolas" w:cs="Times New Roman"/>
+          <w:color w:val="D4D4D4"/>
+          <w:sz w:val="21"/>
+          <w:szCs w:val="21"/>
+          <w:lang w:eastAsia="en-NZ"/>
+        </w:rPr>
+        <w:t>phi_m</w:t>
+      </w:r>
+      <w:proofErr w:type="spellEnd"/>
+      <w:r>
+        <w:rPr>
+          <w:rFonts w:ascii="Consolas" w:eastAsia="Times New Roman" w:hAnsi="Consolas" w:cs="Times New Roman"/>
+          <w:color w:val="D4D4D4"/>
+          <w:sz w:val="21"/>
+          <w:szCs w:val="21"/>
+          <w:lang w:eastAsia="en-NZ"/>
+        </w:rPr>
+        <w:t>)</w:t>
+      </w:r>
+    </w:p>
+    <w:p>
+      <w:pPr>
+        <w:shd w:val="clear" w:color="auto" w:fill="1E1E1E"/>
+        <w:spacing w:after="0" w:line="285" w:lineRule="atLeast"/>
+        <w:rPr>
+          <w:rFonts w:ascii="Consolas" w:eastAsia="Times New Roman" w:hAnsi="Consolas" w:cs="Times New Roman"/>
+          <w:color w:val="D4D4D4"/>
+          <w:sz w:val="21"/>
+          <w:szCs w:val="21"/>
+          <w:lang w:eastAsia="en-NZ"/>
+        </w:rPr>
+      </w:pPr>
+    </w:p>
+    <w:p>
+      <w:pPr>
+        <w:shd w:val="clear" w:color="auto" w:fill="1E1E1E"/>
+        <w:spacing w:after="0" w:line="285" w:lineRule="atLeast"/>
+        <w:rPr>
+          <w:rFonts w:ascii="Consolas" w:eastAsia="Times New Roman" w:hAnsi="Consolas" w:cs="Times New Roman"/>
+          <w:color w:val="D4D4D4"/>
+          <w:sz w:val="21"/>
+          <w:szCs w:val="21"/>
+          <w:lang w:eastAsia="en-NZ"/>
+        </w:rPr>
+      </w:pPr>
+      <w:r>
+        <w:rPr>
+          <w:rFonts w:ascii="Consolas" w:eastAsia="Times New Roman" w:hAnsi="Consolas" w:cs="Times New Roman"/>
+          <w:color w:val="D4D4D4"/>
+          <w:sz w:val="21"/>
+          <w:szCs w:val="21"/>
+          <w:lang w:eastAsia="en-NZ"/>
+        </w:rPr>
+        <w:t>        </w:t>
+      </w:r>
+      <w:proofErr w:type="spellStart"/>
+      <w:r>
+        <w:rPr>
+          <w:rFonts w:ascii="Consolas" w:eastAsia="Times New Roman" w:hAnsi="Consolas" w:cs="Times New Roman"/>
+          <w:color w:val="D4D4D4"/>
+          <w:sz w:val="21"/>
+          <w:szCs w:val="21"/>
+          <w:lang w:eastAsia="en-NZ"/>
+        </w:rPr>
+        <w:t>particle_weights</w:t>
+      </w:r>
+      <w:proofErr w:type="spellEnd"/>
+      <w:r>
+        <w:rPr>
+          <w:rFonts w:ascii="Consolas" w:eastAsia="Times New Roman" w:hAnsi="Consolas" w:cs="Times New Roman"/>
+          <w:color w:val="D4D4D4"/>
+          <w:sz w:val="21"/>
+          <w:szCs w:val="21"/>
+          <w:lang w:eastAsia="en-NZ"/>
+        </w:rPr>
+        <w:t>[m] = gauss(</w:t>
+      </w:r>
+      <w:proofErr w:type="spellStart"/>
+      <w:r>
+        <w:rPr>
+          <w:rFonts w:ascii="Consolas" w:eastAsia="Times New Roman" w:hAnsi="Consolas" w:cs="Times New Roman"/>
+          <w:color w:val="D4D4D4"/>
+          <w:sz w:val="21"/>
+          <w:szCs w:val="21"/>
+          <w:lang w:eastAsia="en-NZ"/>
+        </w:rPr>
+        <w:t>r_val</w:t>
+      </w:r>
+      <w:proofErr w:type="spellEnd"/>
+      <w:r>
+        <w:rPr>
+          <w:rFonts w:ascii="Consolas" w:eastAsia="Times New Roman" w:hAnsi="Consolas" w:cs="Times New Roman"/>
+          <w:color w:val="D4D4D4"/>
+          <w:sz w:val="21"/>
+          <w:szCs w:val="21"/>
+          <w:lang w:eastAsia="en-NZ"/>
+        </w:rPr>
+        <w:t>) * gauss(</w:t>
+      </w:r>
+      <w:proofErr w:type="spellStart"/>
+      <w:r>
+        <w:rPr>
+          <w:rFonts w:ascii="Consolas" w:eastAsia="Times New Roman" w:hAnsi="Consolas" w:cs="Times New Roman"/>
+          <w:color w:val="D4D4D4"/>
+          <w:sz w:val="21"/>
+          <w:szCs w:val="21"/>
+          <w:lang w:eastAsia="en-NZ"/>
+        </w:rPr>
+        <w:t>phi_val</w:t>
+      </w:r>
+      <w:proofErr w:type="spellEnd"/>
+      <w:r>
+        <w:rPr>
+          <w:rFonts w:ascii="Consolas" w:eastAsia="Times New Roman" w:hAnsi="Consolas" w:cs="Times New Roman"/>
+          <w:color w:val="D4D4D4"/>
+          <w:sz w:val="21"/>
+          <w:szCs w:val="21"/>
+          <w:lang w:eastAsia="en-NZ"/>
+        </w:rPr>
+        <w:t>)</w:t>
+      </w:r>
+    </w:p>
+    <w:p>
+      <w:pPr>
+        <w:shd w:val="clear" w:color="auto" w:fill="1E1E1E"/>
+        <w:spacing w:after="240" w:line="285" w:lineRule="atLeast"/>
+        <w:rPr>
+          <w:rFonts w:ascii="Consolas" w:eastAsia="Times New Roman" w:hAnsi="Consolas" w:cs="Times New Roman"/>
+          <w:color w:val="D4D4D4"/>
+          <w:sz w:val="21"/>
+          <w:szCs w:val="21"/>
+          <w:lang w:eastAsia="en-NZ"/>
+        </w:rPr>
+      </w:pPr>
+    </w:p>
+    <w:p>
+      <w:pPr>
+        <w:shd w:val="clear" w:color="auto" w:fill="1E1E1E"/>
+        <w:spacing w:after="0" w:line="285" w:lineRule="atLeast"/>
+        <w:rPr>
+          <w:rFonts w:ascii="Consolas" w:eastAsia="Times New Roman" w:hAnsi="Consolas" w:cs="Times New Roman"/>
+          <w:color w:val="D4D4D4"/>
+          <w:sz w:val="21"/>
+          <w:szCs w:val="21"/>
+          <w:lang w:eastAsia="en-NZ"/>
+        </w:rPr>
+      </w:pPr>
+      <w:r>
+        <w:rPr>
+          <w:rFonts w:ascii="Consolas" w:eastAsia="Times New Roman" w:hAnsi="Consolas" w:cs="Times New Roman"/>
+          <w:color w:val="D4D4D4"/>
+          <w:sz w:val="21"/>
+          <w:szCs w:val="21"/>
+          <w:lang w:eastAsia="en-NZ"/>
+        </w:rPr>
+        <w:t>    </w:t>
+      </w:r>
+      <w:r>
+        <w:rPr>
+          <w:rFonts w:ascii="Consolas" w:eastAsia="Times New Roman" w:hAnsi="Consolas" w:cs="Times New Roman"/>
+          <w:color w:val="C586C0"/>
+          <w:sz w:val="21"/>
+          <w:szCs w:val="21"/>
+          <w:lang w:eastAsia="en-NZ"/>
+        </w:rPr>
+        <w:t>return</w:t>
+      </w:r>
+      <w:r>
+        <w:rPr>
+          <w:rFonts w:ascii="Consolas" w:eastAsia="Times New Roman" w:hAnsi="Consolas" w:cs="Times New Roman"/>
+          <w:color w:val="D4D4D4"/>
+          <w:sz w:val="21"/>
+          <w:szCs w:val="21"/>
+          <w:lang w:eastAsia="en-NZ"/>
+        </w:rPr>
+        <w:t> </w:t>
+      </w:r>
+      <w:proofErr w:type="spellStart"/>
+      <w:r>
+        <w:rPr>
+          <w:rFonts w:ascii="Consolas" w:eastAsia="Times New Roman" w:hAnsi="Consolas" w:cs="Times New Roman"/>
+          <w:color w:val="D4D4D4"/>
+          <w:sz w:val="21"/>
+          <w:szCs w:val="21"/>
+          <w:lang w:eastAsia="en-NZ"/>
+        </w:rPr>
+        <w:t>particle_weights</w:t>
+      </w:r>
+      <w:proofErr w:type="spellEnd"/>
+    </w:p>
+    <w:p>
+      <w:pPr>
+        <w:rPr>
+          <w:rFonts w:ascii="Cambria Math" w:hAnsi="Cambria Math"/>
+          <w:oMath/>
+        </w:rPr>
+      </w:pPr>
     </w:p>
     <w:sectPr>
       <w:pgSz w:w="11906" w:h="16838"/>

</xml_diff>